<commit_message>
Updated the files for Jenkins
</commit_message>
<xml_diff>
--- a/CSC_581_UnitTesting_Jenkins.docx
+++ b/CSC_581_UnitTesting_Jenkins.docx
@@ -229,6 +229,7 @@
         <w:rPr>
           <w:b/>
           <w:bCs/>
+          <w:noProof/>
           <w:sz w:val="28"/>
           <w:szCs w:val="28"/>
         </w:rPr>
@@ -400,6 +401,7 @@
       </w:pPr>
       <w:r>
         <w:rPr>
+          <w:noProof/>
           <w:sz w:val="28"/>
           <w:szCs w:val="28"/>
         </w:rPr>
@@ -540,10 +542,10 @@
           <w:szCs w:val="28"/>
         </w:rPr>
         <w:drawing>
-          <wp:inline distT="0" distB="0" distL="0" distR="0" wp14:anchorId="4B0F6D70" wp14:editId="7E3AADDC">
-            <wp:extent cx="5619750" cy="2774636"/>
-            <wp:effectExtent l="0" t="0" r="0" b="6985"/>
-            <wp:docPr id="2145861543" name="Picture 1" descr="A screenshot of a computer&#10;&#10;Description automatically generated"/>
+          <wp:inline distT="0" distB="0" distL="0" distR="0" wp14:anchorId="20B931ED" wp14:editId="4C177CA5">
+            <wp:extent cx="5943600" cy="3583940"/>
+            <wp:effectExtent l="0" t="0" r="0" b="0"/>
+            <wp:docPr id="1605151708" name="Picture 1" descr="A screenshot of a computer&#10;&#10;Description automatically generated"/>
             <wp:cNvGraphicFramePr>
               <a:graphicFrameLocks xmlns:a="http://schemas.openxmlformats.org/drawingml/2006/main" noChangeAspect="1"/>
             </wp:cNvGraphicFramePr>
@@ -551,7 +553,7 @@
               <a:graphicData uri="http://schemas.openxmlformats.org/drawingml/2006/picture">
                 <pic:pic xmlns:pic="http://schemas.openxmlformats.org/drawingml/2006/picture">
                   <pic:nvPicPr>
-                    <pic:cNvPr id="2145861543" name="Picture 1" descr="A screenshot of a computer&#10;&#10;Description automatically generated"/>
+                    <pic:cNvPr id="1605151708" name="Picture 1" descr="A screenshot of a computer&#10;&#10;Description automatically generated"/>
                     <pic:cNvPicPr/>
                   </pic:nvPicPr>
                   <pic:blipFill>
@@ -563,7 +565,7 @@
                   <pic:spPr>
                     <a:xfrm>
                       <a:off x="0" y="0"/>
-                      <a:ext cx="5654354" cy="2791721"/>
+                      <a:ext cx="5943600" cy="3583940"/>
                     </a:xfrm>
                     <a:prstGeom prst="rect">
                       <a:avLst/>
@@ -583,6 +585,55 @@
           <w:szCs w:val="28"/>
         </w:rPr>
       </w:pPr>
+      <w:r>
+        <w:rPr>
+          <w:sz w:val="28"/>
+          <w:szCs w:val="28"/>
+        </w:rPr>
+        <w:drawing>
+          <wp:inline distT="0" distB="0" distL="0" distR="0" wp14:anchorId="7CB37666" wp14:editId="31521A39">
+            <wp:extent cx="5943600" cy="2421890"/>
+            <wp:effectExtent l="0" t="0" r="0" b="0"/>
+            <wp:docPr id="778131325" name="Picture 1" descr="A screenshot of a computer&#10;&#10;Description automatically generated"/>
+            <wp:cNvGraphicFramePr>
+              <a:graphicFrameLocks xmlns:a="http://schemas.openxmlformats.org/drawingml/2006/main" noChangeAspect="1"/>
+            </wp:cNvGraphicFramePr>
+            <a:graphic xmlns:a="http://schemas.openxmlformats.org/drawingml/2006/main">
+              <a:graphicData uri="http://schemas.openxmlformats.org/drawingml/2006/picture">
+                <pic:pic xmlns:pic="http://schemas.openxmlformats.org/drawingml/2006/picture">
+                  <pic:nvPicPr>
+                    <pic:cNvPr id="778131325" name="Picture 1" descr="A screenshot of a computer&#10;&#10;Description automatically generated"/>
+                    <pic:cNvPicPr/>
+                  </pic:nvPicPr>
+                  <pic:blipFill>
+                    <a:blip r:embed="rId8"/>
+                    <a:stretch>
+                      <a:fillRect/>
+                    </a:stretch>
+                  </pic:blipFill>
+                  <pic:spPr>
+                    <a:xfrm>
+                      <a:off x="0" y="0"/>
+                      <a:ext cx="5943600" cy="2421890"/>
+                    </a:xfrm>
+                    <a:prstGeom prst="rect">
+                      <a:avLst/>
+                    </a:prstGeom>
+                  </pic:spPr>
+                </pic:pic>
+              </a:graphicData>
+            </a:graphic>
+          </wp:inline>
+        </w:drawing>
+      </w:r>
+    </w:p>
+    <w:p>
+      <w:pPr>
+        <w:rPr>
+          <w:sz w:val="28"/>
+          <w:szCs w:val="28"/>
+        </w:rPr>
+      </w:pPr>
     </w:p>
     <w:p>
       <w:pPr>
@@ -597,6 +648,7 @@
           <w:sz w:val="28"/>
           <w:szCs w:val="28"/>
         </w:rPr>
+        <w:lastRenderedPageBreak/>
         <w:drawing>
           <wp:inline distT="0" distB="0" distL="0" distR="0" wp14:anchorId="7ABB9226" wp14:editId="3975BC2F">
             <wp:extent cx="5943600" cy="2816860"/>
@@ -613,7 +665,7 @@
                     <pic:cNvPicPr/>
                   </pic:nvPicPr>
                   <pic:blipFill>
-                    <a:blip r:embed="rId8"/>
+                    <a:blip r:embed="rId9"/>
                     <a:stretch>
                       <a:fillRect/>
                     </a:stretch>
@@ -643,22 +695,2580 @@
           <w:szCs w:val="28"/>
         </w:rPr>
       </w:pPr>
-    </w:p>
-    <w:p>
-      <w:pPr>
+      <w:r>
         <w:rPr>
           <w:b/>
           <w:bCs/>
           <w:sz w:val="28"/>
           <w:szCs w:val="28"/>
         </w:rPr>
-      </w:pPr>
-    </w:p>
-    <w:p>
-      <w:pPr>
-        <w:rPr>
-          <w:b/>
-          <w:bCs/>
+        <w:t>Console Output</w:t>
+      </w:r>
+    </w:p>
+    <w:p>
+      <w:pPr>
+        <w:tabs>
+          <w:tab w:val="left" w:pos="916"/>
+          <w:tab w:val="left" w:pos="1832"/>
+          <w:tab w:val="left" w:pos="2748"/>
+          <w:tab w:val="left" w:pos="3664"/>
+          <w:tab w:val="left" w:pos="4580"/>
+          <w:tab w:val="left" w:pos="5496"/>
+          <w:tab w:val="left" w:pos="6412"/>
+          <w:tab w:val="left" w:pos="7328"/>
+          <w:tab w:val="left" w:pos="8244"/>
+          <w:tab w:val="left" w:pos="9160"/>
+          <w:tab w:val="left" w:pos="10076"/>
+          <w:tab w:val="left" w:pos="10992"/>
+          <w:tab w:val="left" w:pos="11908"/>
+          <w:tab w:val="left" w:pos="12824"/>
+          <w:tab w:val="left" w:pos="13740"/>
+          <w:tab w:val="left" w:pos="14656"/>
+        </w:tabs>
+        <w:spacing w:after="0" w:line="240" w:lineRule="auto"/>
+        <w:rPr>
+          <w:rFonts w:ascii="Courier New" w:eastAsia="Times New Roman" w:hAnsi="Courier New" w:cs="Courier New"/>
+          <w:color w:val="000000"/>
+          <w:kern w:val="0"/>
+          <w:sz w:val="20"/>
+          <w:szCs w:val="20"/>
+          <w14:ligatures w14:val="none"/>
+        </w:rPr>
+      </w:pPr>
+      <w:r>
+        <w:rPr>
+          <w:rFonts w:ascii="Courier New" w:eastAsia="Times New Roman" w:hAnsi="Courier New" w:cs="Courier New"/>
+          <w:color w:val="000000"/>
+          <w:kern w:val="0"/>
+          <w:sz w:val="20"/>
+          <w:szCs w:val="20"/>
+          <w14:ligatures w14:val="none"/>
+        </w:rPr>
+        <w:t>Started by user Akilan Pandiyan</w:t>
+      </w:r>
+    </w:p>
+    <w:p>
+      <w:pPr>
+        <w:tabs>
+          <w:tab w:val="left" w:pos="916"/>
+          <w:tab w:val="left" w:pos="1832"/>
+          <w:tab w:val="left" w:pos="2748"/>
+          <w:tab w:val="left" w:pos="3664"/>
+          <w:tab w:val="left" w:pos="4580"/>
+          <w:tab w:val="left" w:pos="5496"/>
+          <w:tab w:val="left" w:pos="6412"/>
+          <w:tab w:val="left" w:pos="7328"/>
+          <w:tab w:val="left" w:pos="8244"/>
+          <w:tab w:val="left" w:pos="9160"/>
+          <w:tab w:val="left" w:pos="10076"/>
+          <w:tab w:val="left" w:pos="10992"/>
+          <w:tab w:val="left" w:pos="11908"/>
+          <w:tab w:val="left" w:pos="12824"/>
+          <w:tab w:val="left" w:pos="13740"/>
+          <w:tab w:val="left" w:pos="14656"/>
+        </w:tabs>
+        <w:spacing w:after="0" w:line="240" w:lineRule="auto"/>
+        <w:rPr>
+          <w:rFonts w:ascii="Courier New" w:eastAsia="Times New Roman" w:hAnsi="Courier New" w:cs="Courier New"/>
+          <w:color w:val="000000"/>
+          <w:kern w:val="0"/>
+          <w:sz w:val="20"/>
+          <w:szCs w:val="20"/>
+          <w14:ligatures w14:val="none"/>
+        </w:rPr>
+      </w:pPr>
+      <w:r>
+        <w:rPr>
+          <w:rFonts w:ascii="Courier New" w:eastAsia="Times New Roman" w:hAnsi="Courier New" w:cs="Courier New"/>
+          <w:color w:val="000000"/>
+          <w:kern w:val="0"/>
+          <w:sz w:val="20"/>
+          <w:szCs w:val="20"/>
+          <w14:ligatures w14:val="none"/>
+        </w:rPr>
+        <w:t>Obtained Jenkinsfile from git https://github.com/AkilanP1726/CSC_581_ASE.git</w:t>
+      </w:r>
+    </w:p>
+    <w:p>
+      <w:pPr>
+        <w:tabs>
+          <w:tab w:val="left" w:pos="916"/>
+          <w:tab w:val="left" w:pos="1832"/>
+          <w:tab w:val="left" w:pos="2748"/>
+          <w:tab w:val="left" w:pos="3664"/>
+          <w:tab w:val="left" w:pos="4580"/>
+          <w:tab w:val="left" w:pos="5496"/>
+          <w:tab w:val="left" w:pos="6412"/>
+          <w:tab w:val="left" w:pos="7328"/>
+          <w:tab w:val="left" w:pos="8244"/>
+          <w:tab w:val="left" w:pos="9160"/>
+          <w:tab w:val="left" w:pos="10076"/>
+          <w:tab w:val="left" w:pos="10992"/>
+          <w:tab w:val="left" w:pos="11908"/>
+          <w:tab w:val="left" w:pos="12824"/>
+          <w:tab w:val="left" w:pos="13740"/>
+          <w:tab w:val="left" w:pos="14656"/>
+        </w:tabs>
+        <w:spacing w:after="0" w:line="240" w:lineRule="auto"/>
+        <w:rPr>
+          <w:rFonts w:ascii="Courier New" w:eastAsia="Times New Roman" w:hAnsi="Courier New" w:cs="Courier New"/>
+          <w:color w:val="000000"/>
+          <w:kern w:val="0"/>
+          <w:sz w:val="20"/>
+          <w:szCs w:val="20"/>
+          <w14:ligatures w14:val="none"/>
+        </w:rPr>
+      </w:pPr>
+      <w:r>
+        <w:rPr>
+          <w:rFonts w:ascii="Courier New" w:eastAsia="Times New Roman" w:hAnsi="Courier New" w:cs="Courier New"/>
+          <w:color w:val="000000"/>
+          <w:kern w:val="0"/>
+          <w:sz w:val="20"/>
+          <w:szCs w:val="20"/>
+          <w14:ligatures w14:val="none"/>
+        </w:rPr>
+        <w:t>[Pipeline] Start of Pipeline</w:t>
+      </w:r>
+    </w:p>
+    <w:p>
+      <w:pPr>
+        <w:tabs>
+          <w:tab w:val="left" w:pos="916"/>
+          <w:tab w:val="left" w:pos="1832"/>
+          <w:tab w:val="left" w:pos="2748"/>
+          <w:tab w:val="left" w:pos="3664"/>
+          <w:tab w:val="left" w:pos="4580"/>
+          <w:tab w:val="left" w:pos="5496"/>
+          <w:tab w:val="left" w:pos="6412"/>
+          <w:tab w:val="left" w:pos="7328"/>
+          <w:tab w:val="left" w:pos="8244"/>
+          <w:tab w:val="left" w:pos="9160"/>
+          <w:tab w:val="left" w:pos="10076"/>
+          <w:tab w:val="left" w:pos="10992"/>
+          <w:tab w:val="left" w:pos="11908"/>
+          <w:tab w:val="left" w:pos="12824"/>
+          <w:tab w:val="left" w:pos="13740"/>
+          <w:tab w:val="left" w:pos="14656"/>
+        </w:tabs>
+        <w:spacing w:after="0" w:line="240" w:lineRule="auto"/>
+        <w:rPr>
+          <w:rFonts w:ascii="Courier New" w:eastAsia="Times New Roman" w:hAnsi="Courier New" w:cs="Courier New"/>
+          <w:color w:val="000000"/>
+          <w:kern w:val="0"/>
+          <w:sz w:val="20"/>
+          <w:szCs w:val="20"/>
+          <w14:ligatures w14:val="none"/>
+        </w:rPr>
+      </w:pPr>
+      <w:r>
+        <w:rPr>
+          <w:rFonts w:ascii="Courier New" w:eastAsia="Times New Roman" w:hAnsi="Courier New" w:cs="Courier New"/>
+          <w:color w:val="000000"/>
+          <w:kern w:val="0"/>
+          <w:sz w:val="20"/>
+          <w:szCs w:val="20"/>
+          <w14:ligatures w14:val="none"/>
+        </w:rPr>
+        <w:t>[Pipeline] node</w:t>
+      </w:r>
+    </w:p>
+    <w:p>
+      <w:pPr>
+        <w:tabs>
+          <w:tab w:val="left" w:pos="916"/>
+          <w:tab w:val="left" w:pos="1832"/>
+          <w:tab w:val="left" w:pos="2748"/>
+          <w:tab w:val="left" w:pos="3664"/>
+          <w:tab w:val="left" w:pos="4580"/>
+          <w:tab w:val="left" w:pos="5496"/>
+          <w:tab w:val="left" w:pos="6412"/>
+          <w:tab w:val="left" w:pos="7328"/>
+          <w:tab w:val="left" w:pos="8244"/>
+          <w:tab w:val="left" w:pos="9160"/>
+          <w:tab w:val="left" w:pos="10076"/>
+          <w:tab w:val="left" w:pos="10992"/>
+          <w:tab w:val="left" w:pos="11908"/>
+          <w:tab w:val="left" w:pos="12824"/>
+          <w:tab w:val="left" w:pos="13740"/>
+          <w:tab w:val="left" w:pos="14656"/>
+        </w:tabs>
+        <w:spacing w:after="0" w:line="240" w:lineRule="auto"/>
+        <w:rPr>
+          <w:rFonts w:ascii="Courier New" w:eastAsia="Times New Roman" w:hAnsi="Courier New" w:cs="Courier New"/>
+          <w:color w:val="000000"/>
+          <w:kern w:val="0"/>
+          <w:sz w:val="20"/>
+          <w:szCs w:val="20"/>
+          <w14:ligatures w14:val="none"/>
+        </w:rPr>
+      </w:pPr>
+      <w:r>
+        <w:rPr>
+          <w:rFonts w:ascii="Courier New" w:eastAsia="Times New Roman" w:hAnsi="Courier New" w:cs="Courier New"/>
+          <w:color w:val="000000"/>
+          <w:kern w:val="0"/>
+          <w:sz w:val="20"/>
+          <w:szCs w:val="20"/>
+          <w14:ligatures w14:val="none"/>
+        </w:rPr>
+        <w:t>Running on Jenkins in C:\ProgramData\Jenkins\.jenkins\workspace\python-with-jenkins</w:t>
+      </w:r>
+    </w:p>
+    <w:p>
+      <w:pPr>
+        <w:tabs>
+          <w:tab w:val="left" w:pos="916"/>
+          <w:tab w:val="left" w:pos="1832"/>
+          <w:tab w:val="left" w:pos="2748"/>
+          <w:tab w:val="left" w:pos="3664"/>
+          <w:tab w:val="left" w:pos="4580"/>
+          <w:tab w:val="left" w:pos="5496"/>
+          <w:tab w:val="left" w:pos="6412"/>
+          <w:tab w:val="left" w:pos="7328"/>
+          <w:tab w:val="left" w:pos="8244"/>
+          <w:tab w:val="left" w:pos="9160"/>
+          <w:tab w:val="left" w:pos="10076"/>
+          <w:tab w:val="left" w:pos="10992"/>
+          <w:tab w:val="left" w:pos="11908"/>
+          <w:tab w:val="left" w:pos="12824"/>
+          <w:tab w:val="left" w:pos="13740"/>
+          <w:tab w:val="left" w:pos="14656"/>
+        </w:tabs>
+        <w:spacing w:after="0" w:line="240" w:lineRule="auto"/>
+        <w:rPr>
+          <w:rFonts w:ascii="Courier New" w:eastAsia="Times New Roman" w:hAnsi="Courier New" w:cs="Courier New"/>
+          <w:color w:val="000000"/>
+          <w:kern w:val="0"/>
+          <w:sz w:val="20"/>
+          <w:szCs w:val="20"/>
+          <w14:ligatures w14:val="none"/>
+        </w:rPr>
+      </w:pPr>
+      <w:r>
+        <w:rPr>
+          <w:rFonts w:ascii="Courier New" w:eastAsia="Times New Roman" w:hAnsi="Courier New" w:cs="Courier New"/>
+          <w:color w:val="000000"/>
+          <w:kern w:val="0"/>
+          <w:sz w:val="20"/>
+          <w:szCs w:val="20"/>
+          <w14:ligatures w14:val="none"/>
+        </w:rPr>
+        <w:t>[Pipeline] {</w:t>
+      </w:r>
+    </w:p>
+    <w:p>
+      <w:pPr>
+        <w:tabs>
+          <w:tab w:val="left" w:pos="916"/>
+          <w:tab w:val="left" w:pos="1832"/>
+          <w:tab w:val="left" w:pos="2748"/>
+          <w:tab w:val="left" w:pos="3664"/>
+          <w:tab w:val="left" w:pos="4580"/>
+          <w:tab w:val="left" w:pos="5496"/>
+          <w:tab w:val="left" w:pos="6412"/>
+          <w:tab w:val="left" w:pos="7328"/>
+          <w:tab w:val="left" w:pos="8244"/>
+          <w:tab w:val="left" w:pos="9160"/>
+          <w:tab w:val="left" w:pos="10076"/>
+          <w:tab w:val="left" w:pos="10992"/>
+          <w:tab w:val="left" w:pos="11908"/>
+          <w:tab w:val="left" w:pos="12824"/>
+          <w:tab w:val="left" w:pos="13740"/>
+          <w:tab w:val="left" w:pos="14656"/>
+        </w:tabs>
+        <w:spacing w:after="0" w:line="240" w:lineRule="auto"/>
+        <w:rPr>
+          <w:rFonts w:ascii="Courier New" w:eastAsia="Times New Roman" w:hAnsi="Courier New" w:cs="Courier New"/>
+          <w:color w:val="000000"/>
+          <w:kern w:val="0"/>
+          <w:sz w:val="20"/>
+          <w:szCs w:val="20"/>
+          <w14:ligatures w14:val="none"/>
+        </w:rPr>
+      </w:pPr>
+      <w:r>
+        <w:rPr>
+          <w:rFonts w:ascii="Courier New" w:eastAsia="Times New Roman" w:hAnsi="Courier New" w:cs="Courier New"/>
+          <w:color w:val="000000"/>
+          <w:kern w:val="0"/>
+          <w:sz w:val="20"/>
+          <w:szCs w:val="20"/>
+          <w14:ligatures w14:val="none"/>
+        </w:rPr>
+        <w:t>[Pipeline] stage</w:t>
+      </w:r>
+    </w:p>
+    <w:p>
+      <w:pPr>
+        <w:tabs>
+          <w:tab w:val="left" w:pos="916"/>
+          <w:tab w:val="left" w:pos="1832"/>
+          <w:tab w:val="left" w:pos="2748"/>
+          <w:tab w:val="left" w:pos="3664"/>
+          <w:tab w:val="left" w:pos="4580"/>
+          <w:tab w:val="left" w:pos="5496"/>
+          <w:tab w:val="left" w:pos="6412"/>
+          <w:tab w:val="left" w:pos="7328"/>
+          <w:tab w:val="left" w:pos="8244"/>
+          <w:tab w:val="left" w:pos="9160"/>
+          <w:tab w:val="left" w:pos="10076"/>
+          <w:tab w:val="left" w:pos="10992"/>
+          <w:tab w:val="left" w:pos="11908"/>
+          <w:tab w:val="left" w:pos="12824"/>
+          <w:tab w:val="left" w:pos="13740"/>
+          <w:tab w:val="left" w:pos="14656"/>
+        </w:tabs>
+        <w:spacing w:after="0" w:line="240" w:lineRule="auto"/>
+        <w:rPr>
+          <w:rFonts w:ascii="Courier New" w:eastAsia="Times New Roman" w:hAnsi="Courier New" w:cs="Courier New"/>
+          <w:color w:val="000000"/>
+          <w:kern w:val="0"/>
+          <w:sz w:val="20"/>
+          <w:szCs w:val="20"/>
+          <w14:ligatures w14:val="none"/>
+        </w:rPr>
+      </w:pPr>
+      <w:r>
+        <w:rPr>
+          <w:rFonts w:ascii="Courier New" w:eastAsia="Times New Roman" w:hAnsi="Courier New" w:cs="Courier New"/>
+          <w:color w:val="000000"/>
+          <w:kern w:val="0"/>
+          <w:sz w:val="20"/>
+          <w:szCs w:val="20"/>
+          <w14:ligatures w14:val="none"/>
+        </w:rPr>
+        <w:t>[Pipeline] { (Declarative: Checkout SCM)</w:t>
+      </w:r>
+    </w:p>
+    <w:p>
+      <w:pPr>
+        <w:tabs>
+          <w:tab w:val="left" w:pos="916"/>
+          <w:tab w:val="left" w:pos="1832"/>
+          <w:tab w:val="left" w:pos="2748"/>
+          <w:tab w:val="left" w:pos="3664"/>
+          <w:tab w:val="left" w:pos="4580"/>
+          <w:tab w:val="left" w:pos="5496"/>
+          <w:tab w:val="left" w:pos="6412"/>
+          <w:tab w:val="left" w:pos="7328"/>
+          <w:tab w:val="left" w:pos="8244"/>
+          <w:tab w:val="left" w:pos="9160"/>
+          <w:tab w:val="left" w:pos="10076"/>
+          <w:tab w:val="left" w:pos="10992"/>
+          <w:tab w:val="left" w:pos="11908"/>
+          <w:tab w:val="left" w:pos="12824"/>
+          <w:tab w:val="left" w:pos="13740"/>
+          <w:tab w:val="left" w:pos="14656"/>
+        </w:tabs>
+        <w:spacing w:after="0" w:line="240" w:lineRule="auto"/>
+        <w:rPr>
+          <w:rFonts w:ascii="Courier New" w:eastAsia="Times New Roman" w:hAnsi="Courier New" w:cs="Courier New"/>
+          <w:color w:val="000000"/>
+          <w:kern w:val="0"/>
+          <w:sz w:val="20"/>
+          <w:szCs w:val="20"/>
+          <w14:ligatures w14:val="none"/>
+        </w:rPr>
+      </w:pPr>
+      <w:r>
+        <w:rPr>
+          <w:rFonts w:ascii="Courier New" w:eastAsia="Times New Roman" w:hAnsi="Courier New" w:cs="Courier New"/>
+          <w:color w:val="000000"/>
+          <w:kern w:val="0"/>
+          <w:sz w:val="20"/>
+          <w:szCs w:val="20"/>
+          <w14:ligatures w14:val="none"/>
+        </w:rPr>
+        <w:t>[Pipeline] checkout</w:t>
+      </w:r>
+    </w:p>
+    <w:p>
+      <w:pPr>
+        <w:tabs>
+          <w:tab w:val="left" w:pos="916"/>
+          <w:tab w:val="left" w:pos="1832"/>
+          <w:tab w:val="left" w:pos="2748"/>
+          <w:tab w:val="left" w:pos="3664"/>
+          <w:tab w:val="left" w:pos="4580"/>
+          <w:tab w:val="left" w:pos="5496"/>
+          <w:tab w:val="left" w:pos="6412"/>
+          <w:tab w:val="left" w:pos="7328"/>
+          <w:tab w:val="left" w:pos="8244"/>
+          <w:tab w:val="left" w:pos="9160"/>
+          <w:tab w:val="left" w:pos="10076"/>
+          <w:tab w:val="left" w:pos="10992"/>
+          <w:tab w:val="left" w:pos="11908"/>
+          <w:tab w:val="left" w:pos="12824"/>
+          <w:tab w:val="left" w:pos="13740"/>
+          <w:tab w:val="left" w:pos="14656"/>
+        </w:tabs>
+        <w:spacing w:after="0" w:line="240" w:lineRule="auto"/>
+        <w:rPr>
+          <w:rFonts w:ascii="Courier New" w:eastAsia="Times New Roman" w:hAnsi="Courier New" w:cs="Courier New"/>
+          <w:color w:val="000000"/>
+          <w:kern w:val="0"/>
+          <w:sz w:val="20"/>
+          <w:szCs w:val="20"/>
+          <w14:ligatures w14:val="none"/>
+        </w:rPr>
+      </w:pPr>
+      <w:r>
+        <w:rPr>
+          <w:rFonts w:ascii="Courier New" w:eastAsia="Times New Roman" w:hAnsi="Courier New" w:cs="Courier New"/>
+          <w:color w:val="000000"/>
+          <w:kern w:val="0"/>
+          <w:sz w:val="20"/>
+          <w:szCs w:val="20"/>
+          <w14:ligatures w14:val="none"/>
+        </w:rPr>
+        <w:t>Selected Git installation does not exist. Using Default</w:t>
+      </w:r>
+    </w:p>
+    <w:p>
+      <w:pPr>
+        <w:tabs>
+          <w:tab w:val="left" w:pos="916"/>
+          <w:tab w:val="left" w:pos="1832"/>
+          <w:tab w:val="left" w:pos="2748"/>
+          <w:tab w:val="left" w:pos="3664"/>
+          <w:tab w:val="left" w:pos="4580"/>
+          <w:tab w:val="left" w:pos="5496"/>
+          <w:tab w:val="left" w:pos="6412"/>
+          <w:tab w:val="left" w:pos="7328"/>
+          <w:tab w:val="left" w:pos="8244"/>
+          <w:tab w:val="left" w:pos="9160"/>
+          <w:tab w:val="left" w:pos="10076"/>
+          <w:tab w:val="left" w:pos="10992"/>
+          <w:tab w:val="left" w:pos="11908"/>
+          <w:tab w:val="left" w:pos="12824"/>
+          <w:tab w:val="left" w:pos="13740"/>
+          <w:tab w:val="left" w:pos="14656"/>
+        </w:tabs>
+        <w:spacing w:after="0" w:line="240" w:lineRule="auto"/>
+        <w:rPr>
+          <w:rFonts w:ascii="Courier New" w:eastAsia="Times New Roman" w:hAnsi="Courier New" w:cs="Courier New"/>
+          <w:color w:val="000000"/>
+          <w:kern w:val="0"/>
+          <w:sz w:val="20"/>
+          <w:szCs w:val="20"/>
+          <w14:ligatures w14:val="none"/>
+        </w:rPr>
+      </w:pPr>
+      <w:r>
+        <w:rPr>
+          <w:rFonts w:ascii="Courier New" w:eastAsia="Times New Roman" w:hAnsi="Courier New" w:cs="Courier New"/>
+          <w:color w:val="000000"/>
+          <w:kern w:val="0"/>
+          <w:sz w:val="20"/>
+          <w:szCs w:val="20"/>
+          <w14:ligatures w14:val="none"/>
+        </w:rPr>
+        <w:t>The recommended git tool is: NONE</w:t>
+      </w:r>
+    </w:p>
+    <w:p>
+      <w:pPr>
+        <w:tabs>
+          <w:tab w:val="left" w:pos="916"/>
+          <w:tab w:val="left" w:pos="1832"/>
+          <w:tab w:val="left" w:pos="2748"/>
+          <w:tab w:val="left" w:pos="3664"/>
+          <w:tab w:val="left" w:pos="4580"/>
+          <w:tab w:val="left" w:pos="5496"/>
+          <w:tab w:val="left" w:pos="6412"/>
+          <w:tab w:val="left" w:pos="7328"/>
+          <w:tab w:val="left" w:pos="8244"/>
+          <w:tab w:val="left" w:pos="9160"/>
+          <w:tab w:val="left" w:pos="10076"/>
+          <w:tab w:val="left" w:pos="10992"/>
+          <w:tab w:val="left" w:pos="11908"/>
+          <w:tab w:val="left" w:pos="12824"/>
+          <w:tab w:val="left" w:pos="13740"/>
+          <w:tab w:val="left" w:pos="14656"/>
+        </w:tabs>
+        <w:spacing w:after="0" w:line="240" w:lineRule="auto"/>
+        <w:rPr>
+          <w:rFonts w:ascii="Courier New" w:eastAsia="Times New Roman" w:hAnsi="Courier New" w:cs="Courier New"/>
+          <w:color w:val="000000"/>
+          <w:kern w:val="0"/>
+          <w:sz w:val="20"/>
+          <w:szCs w:val="20"/>
+          <w14:ligatures w14:val="none"/>
+        </w:rPr>
+      </w:pPr>
+      <w:r>
+        <w:rPr>
+          <w:rFonts w:ascii="Courier New" w:eastAsia="Times New Roman" w:hAnsi="Courier New" w:cs="Courier New"/>
+          <w:color w:val="000000"/>
+          <w:kern w:val="0"/>
+          <w:sz w:val="20"/>
+          <w:szCs w:val="20"/>
+          <w14:ligatures w14:val="none"/>
+        </w:rPr>
+        <w:t>No credentials specified</w:t>
+      </w:r>
+    </w:p>
+    <w:p>
+      <w:pPr>
+        <w:tabs>
+          <w:tab w:val="left" w:pos="916"/>
+          <w:tab w:val="left" w:pos="1832"/>
+          <w:tab w:val="left" w:pos="2748"/>
+          <w:tab w:val="left" w:pos="3664"/>
+          <w:tab w:val="left" w:pos="4580"/>
+          <w:tab w:val="left" w:pos="5496"/>
+          <w:tab w:val="left" w:pos="6412"/>
+          <w:tab w:val="left" w:pos="7328"/>
+          <w:tab w:val="left" w:pos="8244"/>
+          <w:tab w:val="left" w:pos="9160"/>
+          <w:tab w:val="left" w:pos="10076"/>
+          <w:tab w:val="left" w:pos="10992"/>
+          <w:tab w:val="left" w:pos="11908"/>
+          <w:tab w:val="left" w:pos="12824"/>
+          <w:tab w:val="left" w:pos="13740"/>
+          <w:tab w:val="left" w:pos="14656"/>
+        </w:tabs>
+        <w:spacing w:after="0" w:line="240" w:lineRule="auto"/>
+        <w:rPr>
+          <w:rFonts w:ascii="Courier New" w:eastAsia="Times New Roman" w:hAnsi="Courier New" w:cs="Courier New"/>
+          <w:color w:val="000000"/>
+          <w:kern w:val="0"/>
+          <w:sz w:val="20"/>
+          <w:szCs w:val="20"/>
+          <w14:ligatures w14:val="none"/>
+        </w:rPr>
+      </w:pPr>
+      <w:r>
+        <w:rPr>
+          <w:rFonts w:ascii="Courier New" w:eastAsia="Times New Roman" w:hAnsi="Courier New" w:cs="Courier New"/>
+          <w:color w:val="000000"/>
+          <w:kern w:val="0"/>
+          <w:sz w:val="20"/>
+          <w:szCs w:val="20"/>
+          <w14:ligatures w14:val="none"/>
+        </w:rPr>
+        <w:t xml:space="preserve"> &gt; git.exe rev-parse --resolve-git-dir C:\ProgramData\Jenkins\.jenkins\workspace\python-with-jenkins\.git # timeout=10</w:t>
+      </w:r>
+    </w:p>
+    <w:p>
+      <w:pPr>
+        <w:tabs>
+          <w:tab w:val="left" w:pos="916"/>
+          <w:tab w:val="left" w:pos="1832"/>
+          <w:tab w:val="left" w:pos="2748"/>
+          <w:tab w:val="left" w:pos="3664"/>
+          <w:tab w:val="left" w:pos="4580"/>
+          <w:tab w:val="left" w:pos="5496"/>
+          <w:tab w:val="left" w:pos="6412"/>
+          <w:tab w:val="left" w:pos="7328"/>
+          <w:tab w:val="left" w:pos="8244"/>
+          <w:tab w:val="left" w:pos="9160"/>
+          <w:tab w:val="left" w:pos="10076"/>
+          <w:tab w:val="left" w:pos="10992"/>
+          <w:tab w:val="left" w:pos="11908"/>
+          <w:tab w:val="left" w:pos="12824"/>
+          <w:tab w:val="left" w:pos="13740"/>
+          <w:tab w:val="left" w:pos="14656"/>
+        </w:tabs>
+        <w:spacing w:after="0" w:line="240" w:lineRule="auto"/>
+        <w:rPr>
+          <w:rFonts w:ascii="Courier New" w:eastAsia="Times New Roman" w:hAnsi="Courier New" w:cs="Courier New"/>
+          <w:color w:val="000000"/>
+          <w:kern w:val="0"/>
+          <w:sz w:val="20"/>
+          <w:szCs w:val="20"/>
+          <w14:ligatures w14:val="none"/>
+        </w:rPr>
+      </w:pPr>
+      <w:r>
+        <w:rPr>
+          <w:rFonts w:ascii="Courier New" w:eastAsia="Times New Roman" w:hAnsi="Courier New" w:cs="Courier New"/>
+          <w:color w:val="000000"/>
+          <w:kern w:val="0"/>
+          <w:sz w:val="20"/>
+          <w:szCs w:val="20"/>
+          <w14:ligatures w14:val="none"/>
+        </w:rPr>
+        <w:t>Fetching changes from the remote Git repository</w:t>
+      </w:r>
+    </w:p>
+    <w:p>
+      <w:pPr>
+        <w:tabs>
+          <w:tab w:val="left" w:pos="916"/>
+          <w:tab w:val="left" w:pos="1832"/>
+          <w:tab w:val="left" w:pos="2748"/>
+          <w:tab w:val="left" w:pos="3664"/>
+          <w:tab w:val="left" w:pos="4580"/>
+          <w:tab w:val="left" w:pos="5496"/>
+          <w:tab w:val="left" w:pos="6412"/>
+          <w:tab w:val="left" w:pos="7328"/>
+          <w:tab w:val="left" w:pos="8244"/>
+          <w:tab w:val="left" w:pos="9160"/>
+          <w:tab w:val="left" w:pos="10076"/>
+          <w:tab w:val="left" w:pos="10992"/>
+          <w:tab w:val="left" w:pos="11908"/>
+          <w:tab w:val="left" w:pos="12824"/>
+          <w:tab w:val="left" w:pos="13740"/>
+          <w:tab w:val="left" w:pos="14656"/>
+        </w:tabs>
+        <w:spacing w:after="0" w:line="240" w:lineRule="auto"/>
+        <w:rPr>
+          <w:rFonts w:ascii="Courier New" w:eastAsia="Times New Roman" w:hAnsi="Courier New" w:cs="Courier New"/>
+          <w:color w:val="000000"/>
+          <w:kern w:val="0"/>
+          <w:sz w:val="20"/>
+          <w:szCs w:val="20"/>
+          <w14:ligatures w14:val="none"/>
+        </w:rPr>
+      </w:pPr>
+      <w:r>
+        <w:rPr>
+          <w:rFonts w:ascii="Courier New" w:eastAsia="Times New Roman" w:hAnsi="Courier New" w:cs="Courier New"/>
+          <w:color w:val="000000"/>
+          <w:kern w:val="0"/>
+          <w:sz w:val="20"/>
+          <w:szCs w:val="20"/>
+          <w14:ligatures w14:val="none"/>
+        </w:rPr>
+        <w:t xml:space="preserve"> &gt; git.exe config remote.origin.url https://github.com/AkilanP1726/CSC_581_ASE.git # timeout=10</w:t>
+      </w:r>
+    </w:p>
+    <w:p>
+      <w:pPr>
+        <w:tabs>
+          <w:tab w:val="left" w:pos="916"/>
+          <w:tab w:val="left" w:pos="1832"/>
+          <w:tab w:val="left" w:pos="2748"/>
+          <w:tab w:val="left" w:pos="3664"/>
+          <w:tab w:val="left" w:pos="4580"/>
+          <w:tab w:val="left" w:pos="5496"/>
+          <w:tab w:val="left" w:pos="6412"/>
+          <w:tab w:val="left" w:pos="7328"/>
+          <w:tab w:val="left" w:pos="8244"/>
+          <w:tab w:val="left" w:pos="9160"/>
+          <w:tab w:val="left" w:pos="10076"/>
+          <w:tab w:val="left" w:pos="10992"/>
+          <w:tab w:val="left" w:pos="11908"/>
+          <w:tab w:val="left" w:pos="12824"/>
+          <w:tab w:val="left" w:pos="13740"/>
+          <w:tab w:val="left" w:pos="14656"/>
+        </w:tabs>
+        <w:spacing w:after="0" w:line="240" w:lineRule="auto"/>
+        <w:rPr>
+          <w:rFonts w:ascii="Courier New" w:eastAsia="Times New Roman" w:hAnsi="Courier New" w:cs="Courier New"/>
+          <w:color w:val="000000"/>
+          <w:kern w:val="0"/>
+          <w:sz w:val="20"/>
+          <w:szCs w:val="20"/>
+          <w14:ligatures w14:val="none"/>
+        </w:rPr>
+      </w:pPr>
+      <w:r>
+        <w:rPr>
+          <w:rFonts w:ascii="Courier New" w:eastAsia="Times New Roman" w:hAnsi="Courier New" w:cs="Courier New"/>
+          <w:color w:val="000000"/>
+          <w:kern w:val="0"/>
+          <w:sz w:val="20"/>
+          <w:szCs w:val="20"/>
+          <w14:ligatures w14:val="none"/>
+        </w:rPr>
+        <w:t>Fetching upstream changes from https://github.com/AkilanP1726/CSC_581_ASE.git</w:t>
+      </w:r>
+    </w:p>
+    <w:p>
+      <w:pPr>
+        <w:tabs>
+          <w:tab w:val="left" w:pos="916"/>
+          <w:tab w:val="left" w:pos="1832"/>
+          <w:tab w:val="left" w:pos="2748"/>
+          <w:tab w:val="left" w:pos="3664"/>
+          <w:tab w:val="left" w:pos="4580"/>
+          <w:tab w:val="left" w:pos="5496"/>
+          <w:tab w:val="left" w:pos="6412"/>
+          <w:tab w:val="left" w:pos="7328"/>
+          <w:tab w:val="left" w:pos="8244"/>
+          <w:tab w:val="left" w:pos="9160"/>
+          <w:tab w:val="left" w:pos="10076"/>
+          <w:tab w:val="left" w:pos="10992"/>
+          <w:tab w:val="left" w:pos="11908"/>
+          <w:tab w:val="left" w:pos="12824"/>
+          <w:tab w:val="left" w:pos="13740"/>
+          <w:tab w:val="left" w:pos="14656"/>
+        </w:tabs>
+        <w:spacing w:after="0" w:line="240" w:lineRule="auto"/>
+        <w:rPr>
+          <w:rFonts w:ascii="Courier New" w:eastAsia="Times New Roman" w:hAnsi="Courier New" w:cs="Courier New"/>
+          <w:color w:val="000000"/>
+          <w:kern w:val="0"/>
+          <w:sz w:val="20"/>
+          <w:szCs w:val="20"/>
+          <w14:ligatures w14:val="none"/>
+        </w:rPr>
+      </w:pPr>
+      <w:r>
+        <w:rPr>
+          <w:rFonts w:ascii="Courier New" w:eastAsia="Times New Roman" w:hAnsi="Courier New" w:cs="Courier New"/>
+          <w:color w:val="000000"/>
+          <w:kern w:val="0"/>
+          <w:sz w:val="20"/>
+          <w:szCs w:val="20"/>
+          <w14:ligatures w14:val="none"/>
+        </w:rPr>
+        <w:t xml:space="preserve"> &gt; git.exe --version # timeout=10</w:t>
+      </w:r>
+    </w:p>
+    <w:p>
+      <w:pPr>
+        <w:tabs>
+          <w:tab w:val="left" w:pos="916"/>
+          <w:tab w:val="left" w:pos="1832"/>
+          <w:tab w:val="left" w:pos="2748"/>
+          <w:tab w:val="left" w:pos="3664"/>
+          <w:tab w:val="left" w:pos="4580"/>
+          <w:tab w:val="left" w:pos="5496"/>
+          <w:tab w:val="left" w:pos="6412"/>
+          <w:tab w:val="left" w:pos="7328"/>
+          <w:tab w:val="left" w:pos="8244"/>
+          <w:tab w:val="left" w:pos="9160"/>
+          <w:tab w:val="left" w:pos="10076"/>
+          <w:tab w:val="left" w:pos="10992"/>
+          <w:tab w:val="left" w:pos="11908"/>
+          <w:tab w:val="left" w:pos="12824"/>
+          <w:tab w:val="left" w:pos="13740"/>
+          <w:tab w:val="left" w:pos="14656"/>
+        </w:tabs>
+        <w:spacing w:after="0" w:line="240" w:lineRule="auto"/>
+        <w:rPr>
+          <w:rFonts w:ascii="Courier New" w:eastAsia="Times New Roman" w:hAnsi="Courier New" w:cs="Courier New"/>
+          <w:color w:val="000000"/>
+          <w:kern w:val="0"/>
+          <w:sz w:val="20"/>
+          <w:szCs w:val="20"/>
+          <w14:ligatures w14:val="none"/>
+        </w:rPr>
+      </w:pPr>
+      <w:r>
+        <w:rPr>
+          <w:rFonts w:ascii="Courier New" w:eastAsia="Times New Roman" w:hAnsi="Courier New" w:cs="Courier New"/>
+          <w:color w:val="000000"/>
+          <w:kern w:val="0"/>
+          <w:sz w:val="20"/>
+          <w:szCs w:val="20"/>
+          <w14:ligatures w14:val="none"/>
+        </w:rPr>
+        <w:t xml:space="preserve"> &gt; git --version # 'git version 2.43.0.windows.1'</w:t>
+      </w:r>
+    </w:p>
+    <w:p>
+      <w:pPr>
+        <w:tabs>
+          <w:tab w:val="left" w:pos="916"/>
+          <w:tab w:val="left" w:pos="1832"/>
+          <w:tab w:val="left" w:pos="2748"/>
+          <w:tab w:val="left" w:pos="3664"/>
+          <w:tab w:val="left" w:pos="4580"/>
+          <w:tab w:val="left" w:pos="5496"/>
+          <w:tab w:val="left" w:pos="6412"/>
+          <w:tab w:val="left" w:pos="7328"/>
+          <w:tab w:val="left" w:pos="8244"/>
+          <w:tab w:val="left" w:pos="9160"/>
+          <w:tab w:val="left" w:pos="10076"/>
+          <w:tab w:val="left" w:pos="10992"/>
+          <w:tab w:val="left" w:pos="11908"/>
+          <w:tab w:val="left" w:pos="12824"/>
+          <w:tab w:val="left" w:pos="13740"/>
+          <w:tab w:val="left" w:pos="14656"/>
+        </w:tabs>
+        <w:spacing w:after="0" w:line="240" w:lineRule="auto"/>
+        <w:rPr>
+          <w:rFonts w:ascii="Courier New" w:eastAsia="Times New Roman" w:hAnsi="Courier New" w:cs="Courier New"/>
+          <w:color w:val="000000"/>
+          <w:kern w:val="0"/>
+          <w:sz w:val="20"/>
+          <w:szCs w:val="20"/>
+          <w14:ligatures w14:val="none"/>
+        </w:rPr>
+      </w:pPr>
+      <w:r>
+        <w:rPr>
+          <w:rFonts w:ascii="Courier New" w:eastAsia="Times New Roman" w:hAnsi="Courier New" w:cs="Courier New"/>
+          <w:color w:val="000000"/>
+          <w:kern w:val="0"/>
+          <w:sz w:val="20"/>
+          <w:szCs w:val="20"/>
+          <w14:ligatures w14:val="none"/>
+        </w:rPr>
+        <w:t xml:space="preserve"> &gt; git.exe fetch --tags --force --progress -- https://github.com/AkilanP1726/CSC_581_ASE.git +refs/heads/*:refs/remotes/origin/* # timeout=10</w:t>
+      </w:r>
+    </w:p>
+    <w:p>
+      <w:pPr>
+        <w:tabs>
+          <w:tab w:val="left" w:pos="916"/>
+          <w:tab w:val="left" w:pos="1832"/>
+          <w:tab w:val="left" w:pos="2748"/>
+          <w:tab w:val="left" w:pos="3664"/>
+          <w:tab w:val="left" w:pos="4580"/>
+          <w:tab w:val="left" w:pos="5496"/>
+          <w:tab w:val="left" w:pos="6412"/>
+          <w:tab w:val="left" w:pos="7328"/>
+          <w:tab w:val="left" w:pos="8244"/>
+          <w:tab w:val="left" w:pos="9160"/>
+          <w:tab w:val="left" w:pos="10076"/>
+          <w:tab w:val="left" w:pos="10992"/>
+          <w:tab w:val="left" w:pos="11908"/>
+          <w:tab w:val="left" w:pos="12824"/>
+          <w:tab w:val="left" w:pos="13740"/>
+          <w:tab w:val="left" w:pos="14656"/>
+        </w:tabs>
+        <w:spacing w:after="0" w:line="240" w:lineRule="auto"/>
+        <w:rPr>
+          <w:rFonts w:ascii="Courier New" w:eastAsia="Times New Roman" w:hAnsi="Courier New" w:cs="Courier New"/>
+          <w:color w:val="000000"/>
+          <w:kern w:val="0"/>
+          <w:sz w:val="20"/>
+          <w:szCs w:val="20"/>
+          <w14:ligatures w14:val="none"/>
+        </w:rPr>
+      </w:pPr>
+      <w:r>
+        <w:rPr>
+          <w:rFonts w:ascii="Courier New" w:eastAsia="Times New Roman" w:hAnsi="Courier New" w:cs="Courier New"/>
+          <w:color w:val="000000"/>
+          <w:kern w:val="0"/>
+          <w:sz w:val="20"/>
+          <w:szCs w:val="20"/>
+          <w14:ligatures w14:val="none"/>
+        </w:rPr>
+        <w:t xml:space="preserve"> &gt; git.exe rev-parse "refs/remotes/origin/master^{commit}" # timeout=10</w:t>
+      </w:r>
+    </w:p>
+    <w:p>
+      <w:pPr>
+        <w:tabs>
+          <w:tab w:val="left" w:pos="916"/>
+          <w:tab w:val="left" w:pos="1832"/>
+          <w:tab w:val="left" w:pos="2748"/>
+          <w:tab w:val="left" w:pos="3664"/>
+          <w:tab w:val="left" w:pos="4580"/>
+          <w:tab w:val="left" w:pos="5496"/>
+          <w:tab w:val="left" w:pos="6412"/>
+          <w:tab w:val="left" w:pos="7328"/>
+          <w:tab w:val="left" w:pos="8244"/>
+          <w:tab w:val="left" w:pos="9160"/>
+          <w:tab w:val="left" w:pos="10076"/>
+          <w:tab w:val="left" w:pos="10992"/>
+          <w:tab w:val="left" w:pos="11908"/>
+          <w:tab w:val="left" w:pos="12824"/>
+          <w:tab w:val="left" w:pos="13740"/>
+          <w:tab w:val="left" w:pos="14656"/>
+        </w:tabs>
+        <w:spacing w:after="0" w:line="240" w:lineRule="auto"/>
+        <w:rPr>
+          <w:rFonts w:ascii="Courier New" w:eastAsia="Times New Roman" w:hAnsi="Courier New" w:cs="Courier New"/>
+          <w:color w:val="000000"/>
+          <w:kern w:val="0"/>
+          <w:sz w:val="20"/>
+          <w:szCs w:val="20"/>
+          <w14:ligatures w14:val="none"/>
+        </w:rPr>
+      </w:pPr>
+      <w:r>
+        <w:rPr>
+          <w:rFonts w:ascii="Courier New" w:eastAsia="Times New Roman" w:hAnsi="Courier New" w:cs="Courier New"/>
+          <w:color w:val="000000"/>
+          <w:kern w:val="0"/>
+          <w:sz w:val="20"/>
+          <w:szCs w:val="20"/>
+          <w14:ligatures w14:val="none"/>
+        </w:rPr>
+        <w:t>Checking out Revision a710e797aee9778e01604c88ee5caf2f7efc2d26 (refs/remotes/origin/master)</w:t>
+      </w:r>
+    </w:p>
+    <w:p>
+      <w:pPr>
+        <w:tabs>
+          <w:tab w:val="left" w:pos="916"/>
+          <w:tab w:val="left" w:pos="1832"/>
+          <w:tab w:val="left" w:pos="2748"/>
+          <w:tab w:val="left" w:pos="3664"/>
+          <w:tab w:val="left" w:pos="4580"/>
+          <w:tab w:val="left" w:pos="5496"/>
+          <w:tab w:val="left" w:pos="6412"/>
+          <w:tab w:val="left" w:pos="7328"/>
+          <w:tab w:val="left" w:pos="8244"/>
+          <w:tab w:val="left" w:pos="9160"/>
+          <w:tab w:val="left" w:pos="10076"/>
+          <w:tab w:val="left" w:pos="10992"/>
+          <w:tab w:val="left" w:pos="11908"/>
+          <w:tab w:val="left" w:pos="12824"/>
+          <w:tab w:val="left" w:pos="13740"/>
+          <w:tab w:val="left" w:pos="14656"/>
+        </w:tabs>
+        <w:spacing w:after="0" w:line="240" w:lineRule="auto"/>
+        <w:rPr>
+          <w:rFonts w:ascii="Courier New" w:eastAsia="Times New Roman" w:hAnsi="Courier New" w:cs="Courier New"/>
+          <w:color w:val="000000"/>
+          <w:kern w:val="0"/>
+          <w:sz w:val="20"/>
+          <w:szCs w:val="20"/>
+          <w14:ligatures w14:val="none"/>
+        </w:rPr>
+      </w:pPr>
+      <w:r>
+        <w:rPr>
+          <w:rFonts w:ascii="Courier New" w:eastAsia="Times New Roman" w:hAnsi="Courier New" w:cs="Courier New"/>
+          <w:color w:val="000000"/>
+          <w:kern w:val="0"/>
+          <w:sz w:val="20"/>
+          <w:szCs w:val="20"/>
+          <w14:ligatures w14:val="none"/>
+        </w:rPr>
+        <w:t xml:space="preserve"> &gt; git.exe config core.sparsecheckout # timeout=10</w:t>
+      </w:r>
+    </w:p>
+    <w:p>
+      <w:pPr>
+        <w:tabs>
+          <w:tab w:val="left" w:pos="916"/>
+          <w:tab w:val="left" w:pos="1832"/>
+          <w:tab w:val="left" w:pos="2748"/>
+          <w:tab w:val="left" w:pos="3664"/>
+          <w:tab w:val="left" w:pos="4580"/>
+          <w:tab w:val="left" w:pos="5496"/>
+          <w:tab w:val="left" w:pos="6412"/>
+          <w:tab w:val="left" w:pos="7328"/>
+          <w:tab w:val="left" w:pos="8244"/>
+          <w:tab w:val="left" w:pos="9160"/>
+          <w:tab w:val="left" w:pos="10076"/>
+          <w:tab w:val="left" w:pos="10992"/>
+          <w:tab w:val="left" w:pos="11908"/>
+          <w:tab w:val="left" w:pos="12824"/>
+          <w:tab w:val="left" w:pos="13740"/>
+          <w:tab w:val="left" w:pos="14656"/>
+        </w:tabs>
+        <w:spacing w:after="0" w:line="240" w:lineRule="auto"/>
+        <w:rPr>
+          <w:rFonts w:ascii="Courier New" w:eastAsia="Times New Roman" w:hAnsi="Courier New" w:cs="Courier New"/>
+          <w:color w:val="000000"/>
+          <w:kern w:val="0"/>
+          <w:sz w:val="20"/>
+          <w:szCs w:val="20"/>
+          <w14:ligatures w14:val="none"/>
+        </w:rPr>
+      </w:pPr>
+      <w:r>
+        <w:rPr>
+          <w:rFonts w:ascii="Courier New" w:eastAsia="Times New Roman" w:hAnsi="Courier New" w:cs="Courier New"/>
+          <w:color w:val="000000"/>
+          <w:kern w:val="0"/>
+          <w:sz w:val="20"/>
+          <w:szCs w:val="20"/>
+          <w14:ligatures w14:val="none"/>
+        </w:rPr>
+        <w:t xml:space="preserve"> &gt; git.exe checkout -f a710e797aee9778e01604c88ee5caf2f7efc2d26 # timeout=10</w:t>
+      </w:r>
+    </w:p>
+    <w:p>
+      <w:pPr>
+        <w:tabs>
+          <w:tab w:val="left" w:pos="916"/>
+          <w:tab w:val="left" w:pos="1832"/>
+          <w:tab w:val="left" w:pos="2748"/>
+          <w:tab w:val="left" w:pos="3664"/>
+          <w:tab w:val="left" w:pos="4580"/>
+          <w:tab w:val="left" w:pos="5496"/>
+          <w:tab w:val="left" w:pos="6412"/>
+          <w:tab w:val="left" w:pos="7328"/>
+          <w:tab w:val="left" w:pos="8244"/>
+          <w:tab w:val="left" w:pos="9160"/>
+          <w:tab w:val="left" w:pos="10076"/>
+          <w:tab w:val="left" w:pos="10992"/>
+          <w:tab w:val="left" w:pos="11908"/>
+          <w:tab w:val="left" w:pos="12824"/>
+          <w:tab w:val="left" w:pos="13740"/>
+          <w:tab w:val="left" w:pos="14656"/>
+        </w:tabs>
+        <w:spacing w:after="0" w:line="240" w:lineRule="auto"/>
+        <w:rPr>
+          <w:rFonts w:ascii="Courier New" w:eastAsia="Times New Roman" w:hAnsi="Courier New" w:cs="Courier New"/>
+          <w:color w:val="000000"/>
+          <w:kern w:val="0"/>
+          <w:sz w:val="20"/>
+          <w:szCs w:val="20"/>
+          <w14:ligatures w14:val="none"/>
+        </w:rPr>
+      </w:pPr>
+      <w:r>
+        <w:rPr>
+          <w:rFonts w:ascii="Courier New" w:eastAsia="Times New Roman" w:hAnsi="Courier New" w:cs="Courier New"/>
+          <w:color w:val="000000"/>
+          <w:kern w:val="0"/>
+          <w:sz w:val="20"/>
+          <w:szCs w:val="20"/>
+          <w14:ligatures w14:val="none"/>
+        </w:rPr>
+        <w:t>Commit message: "Update Jenkinsfile with filename"</w:t>
+      </w:r>
+    </w:p>
+    <w:p>
+      <w:pPr>
+        <w:tabs>
+          <w:tab w:val="left" w:pos="916"/>
+          <w:tab w:val="left" w:pos="1832"/>
+          <w:tab w:val="left" w:pos="2748"/>
+          <w:tab w:val="left" w:pos="3664"/>
+          <w:tab w:val="left" w:pos="4580"/>
+          <w:tab w:val="left" w:pos="5496"/>
+          <w:tab w:val="left" w:pos="6412"/>
+          <w:tab w:val="left" w:pos="7328"/>
+          <w:tab w:val="left" w:pos="8244"/>
+          <w:tab w:val="left" w:pos="9160"/>
+          <w:tab w:val="left" w:pos="10076"/>
+          <w:tab w:val="left" w:pos="10992"/>
+          <w:tab w:val="left" w:pos="11908"/>
+          <w:tab w:val="left" w:pos="12824"/>
+          <w:tab w:val="left" w:pos="13740"/>
+          <w:tab w:val="left" w:pos="14656"/>
+        </w:tabs>
+        <w:spacing w:after="0" w:line="240" w:lineRule="auto"/>
+        <w:rPr>
+          <w:rFonts w:ascii="Courier New" w:eastAsia="Times New Roman" w:hAnsi="Courier New" w:cs="Courier New"/>
+          <w:color w:val="000000"/>
+          <w:kern w:val="0"/>
+          <w:sz w:val="20"/>
+          <w:szCs w:val="20"/>
+          <w14:ligatures w14:val="none"/>
+        </w:rPr>
+      </w:pPr>
+      <w:r>
+        <w:rPr>
+          <w:rFonts w:ascii="Courier New" w:eastAsia="Times New Roman" w:hAnsi="Courier New" w:cs="Courier New"/>
+          <w:color w:val="000000"/>
+          <w:kern w:val="0"/>
+          <w:sz w:val="20"/>
+          <w:szCs w:val="20"/>
+          <w14:ligatures w14:val="none"/>
+        </w:rPr>
+        <w:t xml:space="preserve"> &gt; git.exe rev-list --no-walk b99c9aa6a3d8a3e9694403fee9dcf87232ca8339 # timeout=10</w:t>
+      </w:r>
+    </w:p>
+    <w:p>
+      <w:pPr>
+        <w:tabs>
+          <w:tab w:val="left" w:pos="916"/>
+          <w:tab w:val="left" w:pos="1832"/>
+          <w:tab w:val="left" w:pos="2748"/>
+          <w:tab w:val="left" w:pos="3664"/>
+          <w:tab w:val="left" w:pos="4580"/>
+          <w:tab w:val="left" w:pos="5496"/>
+          <w:tab w:val="left" w:pos="6412"/>
+          <w:tab w:val="left" w:pos="7328"/>
+          <w:tab w:val="left" w:pos="8244"/>
+          <w:tab w:val="left" w:pos="9160"/>
+          <w:tab w:val="left" w:pos="10076"/>
+          <w:tab w:val="left" w:pos="10992"/>
+          <w:tab w:val="left" w:pos="11908"/>
+          <w:tab w:val="left" w:pos="12824"/>
+          <w:tab w:val="left" w:pos="13740"/>
+          <w:tab w:val="left" w:pos="14656"/>
+        </w:tabs>
+        <w:spacing w:after="0" w:line="240" w:lineRule="auto"/>
+        <w:rPr>
+          <w:rFonts w:ascii="Courier New" w:eastAsia="Times New Roman" w:hAnsi="Courier New" w:cs="Courier New"/>
+          <w:color w:val="000000"/>
+          <w:kern w:val="0"/>
+          <w:sz w:val="20"/>
+          <w:szCs w:val="20"/>
+          <w14:ligatures w14:val="none"/>
+        </w:rPr>
+      </w:pPr>
+      <w:r>
+        <w:rPr>
+          <w:rFonts w:ascii="Courier New" w:eastAsia="Times New Roman" w:hAnsi="Courier New" w:cs="Courier New"/>
+          <w:color w:val="000000"/>
+          <w:kern w:val="0"/>
+          <w:sz w:val="20"/>
+          <w:szCs w:val="20"/>
+          <w14:ligatures w14:val="none"/>
+        </w:rPr>
+        <w:t>[Pipeline] }</w:t>
+      </w:r>
+    </w:p>
+    <w:p>
+      <w:pPr>
+        <w:tabs>
+          <w:tab w:val="left" w:pos="916"/>
+          <w:tab w:val="left" w:pos="1832"/>
+          <w:tab w:val="left" w:pos="2748"/>
+          <w:tab w:val="left" w:pos="3664"/>
+          <w:tab w:val="left" w:pos="4580"/>
+          <w:tab w:val="left" w:pos="5496"/>
+          <w:tab w:val="left" w:pos="6412"/>
+          <w:tab w:val="left" w:pos="7328"/>
+          <w:tab w:val="left" w:pos="8244"/>
+          <w:tab w:val="left" w:pos="9160"/>
+          <w:tab w:val="left" w:pos="10076"/>
+          <w:tab w:val="left" w:pos="10992"/>
+          <w:tab w:val="left" w:pos="11908"/>
+          <w:tab w:val="left" w:pos="12824"/>
+          <w:tab w:val="left" w:pos="13740"/>
+          <w:tab w:val="left" w:pos="14656"/>
+        </w:tabs>
+        <w:spacing w:after="0" w:line="240" w:lineRule="auto"/>
+        <w:rPr>
+          <w:rFonts w:ascii="Courier New" w:eastAsia="Times New Roman" w:hAnsi="Courier New" w:cs="Courier New"/>
+          <w:color w:val="000000"/>
+          <w:kern w:val="0"/>
+          <w:sz w:val="20"/>
+          <w:szCs w:val="20"/>
+          <w14:ligatures w14:val="none"/>
+        </w:rPr>
+      </w:pPr>
+      <w:r>
+        <w:rPr>
+          <w:rFonts w:ascii="Courier New" w:eastAsia="Times New Roman" w:hAnsi="Courier New" w:cs="Courier New"/>
+          <w:color w:val="000000"/>
+          <w:kern w:val="0"/>
+          <w:sz w:val="20"/>
+          <w:szCs w:val="20"/>
+          <w14:ligatures w14:val="none"/>
+        </w:rPr>
+        <w:lastRenderedPageBreak/>
+        <w:t>[Pipeline] // stage</w:t>
+      </w:r>
+    </w:p>
+    <w:p>
+      <w:pPr>
+        <w:tabs>
+          <w:tab w:val="left" w:pos="916"/>
+          <w:tab w:val="left" w:pos="1832"/>
+          <w:tab w:val="left" w:pos="2748"/>
+          <w:tab w:val="left" w:pos="3664"/>
+          <w:tab w:val="left" w:pos="4580"/>
+          <w:tab w:val="left" w:pos="5496"/>
+          <w:tab w:val="left" w:pos="6412"/>
+          <w:tab w:val="left" w:pos="7328"/>
+          <w:tab w:val="left" w:pos="8244"/>
+          <w:tab w:val="left" w:pos="9160"/>
+          <w:tab w:val="left" w:pos="10076"/>
+          <w:tab w:val="left" w:pos="10992"/>
+          <w:tab w:val="left" w:pos="11908"/>
+          <w:tab w:val="left" w:pos="12824"/>
+          <w:tab w:val="left" w:pos="13740"/>
+          <w:tab w:val="left" w:pos="14656"/>
+        </w:tabs>
+        <w:spacing w:after="0" w:line="240" w:lineRule="auto"/>
+        <w:rPr>
+          <w:rFonts w:ascii="Courier New" w:eastAsia="Times New Roman" w:hAnsi="Courier New" w:cs="Courier New"/>
+          <w:color w:val="000000"/>
+          <w:kern w:val="0"/>
+          <w:sz w:val="20"/>
+          <w:szCs w:val="20"/>
+          <w14:ligatures w14:val="none"/>
+        </w:rPr>
+      </w:pPr>
+      <w:r>
+        <w:rPr>
+          <w:rFonts w:ascii="Courier New" w:eastAsia="Times New Roman" w:hAnsi="Courier New" w:cs="Courier New"/>
+          <w:color w:val="000000"/>
+          <w:kern w:val="0"/>
+          <w:sz w:val="20"/>
+          <w:szCs w:val="20"/>
+          <w14:ligatures w14:val="none"/>
+        </w:rPr>
+        <w:t>[Pipeline] withEnv</w:t>
+      </w:r>
+    </w:p>
+    <w:p>
+      <w:pPr>
+        <w:tabs>
+          <w:tab w:val="left" w:pos="916"/>
+          <w:tab w:val="left" w:pos="1832"/>
+          <w:tab w:val="left" w:pos="2748"/>
+          <w:tab w:val="left" w:pos="3664"/>
+          <w:tab w:val="left" w:pos="4580"/>
+          <w:tab w:val="left" w:pos="5496"/>
+          <w:tab w:val="left" w:pos="6412"/>
+          <w:tab w:val="left" w:pos="7328"/>
+          <w:tab w:val="left" w:pos="8244"/>
+          <w:tab w:val="left" w:pos="9160"/>
+          <w:tab w:val="left" w:pos="10076"/>
+          <w:tab w:val="left" w:pos="10992"/>
+          <w:tab w:val="left" w:pos="11908"/>
+          <w:tab w:val="left" w:pos="12824"/>
+          <w:tab w:val="left" w:pos="13740"/>
+          <w:tab w:val="left" w:pos="14656"/>
+        </w:tabs>
+        <w:spacing w:after="0" w:line="240" w:lineRule="auto"/>
+        <w:rPr>
+          <w:rFonts w:ascii="Courier New" w:eastAsia="Times New Roman" w:hAnsi="Courier New" w:cs="Courier New"/>
+          <w:color w:val="000000"/>
+          <w:kern w:val="0"/>
+          <w:sz w:val="20"/>
+          <w:szCs w:val="20"/>
+          <w14:ligatures w14:val="none"/>
+        </w:rPr>
+      </w:pPr>
+      <w:r>
+        <w:rPr>
+          <w:rFonts w:ascii="Courier New" w:eastAsia="Times New Roman" w:hAnsi="Courier New" w:cs="Courier New"/>
+          <w:color w:val="000000"/>
+          <w:kern w:val="0"/>
+          <w:sz w:val="20"/>
+          <w:szCs w:val="20"/>
+          <w14:ligatures w14:val="none"/>
+        </w:rPr>
+        <w:t>[Pipeline] {</w:t>
+      </w:r>
+    </w:p>
+    <w:p>
+      <w:pPr>
+        <w:tabs>
+          <w:tab w:val="left" w:pos="916"/>
+          <w:tab w:val="left" w:pos="1832"/>
+          <w:tab w:val="left" w:pos="2748"/>
+          <w:tab w:val="left" w:pos="3664"/>
+          <w:tab w:val="left" w:pos="4580"/>
+          <w:tab w:val="left" w:pos="5496"/>
+          <w:tab w:val="left" w:pos="6412"/>
+          <w:tab w:val="left" w:pos="7328"/>
+          <w:tab w:val="left" w:pos="8244"/>
+          <w:tab w:val="left" w:pos="9160"/>
+          <w:tab w:val="left" w:pos="10076"/>
+          <w:tab w:val="left" w:pos="10992"/>
+          <w:tab w:val="left" w:pos="11908"/>
+          <w:tab w:val="left" w:pos="12824"/>
+          <w:tab w:val="left" w:pos="13740"/>
+          <w:tab w:val="left" w:pos="14656"/>
+        </w:tabs>
+        <w:spacing w:after="0" w:line="240" w:lineRule="auto"/>
+        <w:rPr>
+          <w:rFonts w:ascii="Courier New" w:eastAsia="Times New Roman" w:hAnsi="Courier New" w:cs="Courier New"/>
+          <w:color w:val="000000"/>
+          <w:kern w:val="0"/>
+          <w:sz w:val="20"/>
+          <w:szCs w:val="20"/>
+          <w14:ligatures w14:val="none"/>
+        </w:rPr>
+      </w:pPr>
+      <w:r>
+        <w:rPr>
+          <w:rFonts w:ascii="Courier New" w:eastAsia="Times New Roman" w:hAnsi="Courier New" w:cs="Courier New"/>
+          <w:color w:val="000000"/>
+          <w:kern w:val="0"/>
+          <w:sz w:val="20"/>
+          <w:szCs w:val="20"/>
+          <w14:ligatures w14:val="none"/>
+        </w:rPr>
+        <w:t>[Pipeline] stage</w:t>
+      </w:r>
+    </w:p>
+    <w:p>
+      <w:pPr>
+        <w:tabs>
+          <w:tab w:val="left" w:pos="916"/>
+          <w:tab w:val="left" w:pos="1832"/>
+          <w:tab w:val="left" w:pos="2748"/>
+          <w:tab w:val="left" w:pos="3664"/>
+          <w:tab w:val="left" w:pos="4580"/>
+          <w:tab w:val="left" w:pos="5496"/>
+          <w:tab w:val="left" w:pos="6412"/>
+          <w:tab w:val="left" w:pos="7328"/>
+          <w:tab w:val="left" w:pos="8244"/>
+          <w:tab w:val="left" w:pos="9160"/>
+          <w:tab w:val="left" w:pos="10076"/>
+          <w:tab w:val="left" w:pos="10992"/>
+          <w:tab w:val="left" w:pos="11908"/>
+          <w:tab w:val="left" w:pos="12824"/>
+          <w:tab w:val="left" w:pos="13740"/>
+          <w:tab w:val="left" w:pos="14656"/>
+        </w:tabs>
+        <w:spacing w:after="0" w:line="240" w:lineRule="auto"/>
+        <w:rPr>
+          <w:rFonts w:ascii="Courier New" w:eastAsia="Times New Roman" w:hAnsi="Courier New" w:cs="Courier New"/>
+          <w:color w:val="000000"/>
+          <w:kern w:val="0"/>
+          <w:sz w:val="20"/>
+          <w:szCs w:val="20"/>
+          <w14:ligatures w14:val="none"/>
+        </w:rPr>
+      </w:pPr>
+      <w:r>
+        <w:rPr>
+          <w:rFonts w:ascii="Courier New" w:eastAsia="Times New Roman" w:hAnsi="Courier New" w:cs="Courier New"/>
+          <w:color w:val="000000"/>
+          <w:kern w:val="0"/>
+          <w:sz w:val="20"/>
+          <w:szCs w:val="20"/>
+          <w14:ligatures w14:val="none"/>
+        </w:rPr>
+        <w:t>[Pipeline] { (build)</w:t>
+      </w:r>
+    </w:p>
+    <w:p>
+      <w:pPr>
+        <w:tabs>
+          <w:tab w:val="left" w:pos="916"/>
+          <w:tab w:val="left" w:pos="1832"/>
+          <w:tab w:val="left" w:pos="2748"/>
+          <w:tab w:val="left" w:pos="3664"/>
+          <w:tab w:val="left" w:pos="4580"/>
+          <w:tab w:val="left" w:pos="5496"/>
+          <w:tab w:val="left" w:pos="6412"/>
+          <w:tab w:val="left" w:pos="7328"/>
+          <w:tab w:val="left" w:pos="8244"/>
+          <w:tab w:val="left" w:pos="9160"/>
+          <w:tab w:val="left" w:pos="10076"/>
+          <w:tab w:val="left" w:pos="10992"/>
+          <w:tab w:val="left" w:pos="11908"/>
+          <w:tab w:val="left" w:pos="12824"/>
+          <w:tab w:val="left" w:pos="13740"/>
+          <w:tab w:val="left" w:pos="14656"/>
+        </w:tabs>
+        <w:spacing w:after="0" w:line="240" w:lineRule="auto"/>
+        <w:rPr>
+          <w:rFonts w:ascii="Courier New" w:eastAsia="Times New Roman" w:hAnsi="Courier New" w:cs="Courier New"/>
+          <w:color w:val="000000"/>
+          <w:kern w:val="0"/>
+          <w:sz w:val="20"/>
+          <w:szCs w:val="20"/>
+          <w14:ligatures w14:val="none"/>
+        </w:rPr>
+      </w:pPr>
+      <w:r>
+        <w:rPr>
+          <w:rFonts w:ascii="Courier New" w:eastAsia="Times New Roman" w:hAnsi="Courier New" w:cs="Courier New"/>
+          <w:color w:val="000000"/>
+          <w:kern w:val="0"/>
+          <w:sz w:val="20"/>
+          <w:szCs w:val="20"/>
+          <w14:ligatures w14:val="none"/>
+        </w:rPr>
+        <w:t>[Pipeline] bat</w:t>
+      </w:r>
+    </w:p>
+    <w:p>
+      <w:pPr>
+        <w:tabs>
+          <w:tab w:val="left" w:pos="916"/>
+          <w:tab w:val="left" w:pos="1832"/>
+          <w:tab w:val="left" w:pos="2748"/>
+          <w:tab w:val="left" w:pos="3664"/>
+          <w:tab w:val="left" w:pos="4580"/>
+          <w:tab w:val="left" w:pos="5496"/>
+          <w:tab w:val="left" w:pos="6412"/>
+          <w:tab w:val="left" w:pos="7328"/>
+          <w:tab w:val="left" w:pos="8244"/>
+          <w:tab w:val="left" w:pos="9160"/>
+          <w:tab w:val="left" w:pos="10076"/>
+          <w:tab w:val="left" w:pos="10992"/>
+          <w:tab w:val="left" w:pos="11908"/>
+          <w:tab w:val="left" w:pos="12824"/>
+          <w:tab w:val="left" w:pos="13740"/>
+          <w:tab w:val="left" w:pos="14656"/>
+        </w:tabs>
+        <w:spacing w:after="0" w:line="240" w:lineRule="auto"/>
+        <w:rPr>
+          <w:rFonts w:ascii="Courier New" w:eastAsia="Times New Roman" w:hAnsi="Courier New" w:cs="Courier New"/>
+          <w:color w:val="000000"/>
+          <w:kern w:val="0"/>
+          <w:sz w:val="20"/>
+          <w:szCs w:val="20"/>
+          <w14:ligatures w14:val="none"/>
+        </w:rPr>
+      </w:pPr>
+    </w:p>
+    <w:p>
+      <w:pPr>
+        <w:tabs>
+          <w:tab w:val="left" w:pos="916"/>
+          <w:tab w:val="left" w:pos="1832"/>
+          <w:tab w:val="left" w:pos="2748"/>
+          <w:tab w:val="left" w:pos="3664"/>
+          <w:tab w:val="left" w:pos="4580"/>
+          <w:tab w:val="left" w:pos="5496"/>
+          <w:tab w:val="left" w:pos="6412"/>
+          <w:tab w:val="left" w:pos="7328"/>
+          <w:tab w:val="left" w:pos="8244"/>
+          <w:tab w:val="left" w:pos="9160"/>
+          <w:tab w:val="left" w:pos="10076"/>
+          <w:tab w:val="left" w:pos="10992"/>
+          <w:tab w:val="left" w:pos="11908"/>
+          <w:tab w:val="left" w:pos="12824"/>
+          <w:tab w:val="left" w:pos="13740"/>
+          <w:tab w:val="left" w:pos="14656"/>
+        </w:tabs>
+        <w:spacing w:after="0" w:line="240" w:lineRule="auto"/>
+        <w:rPr>
+          <w:rFonts w:ascii="Courier New" w:eastAsia="Times New Roman" w:hAnsi="Courier New" w:cs="Courier New"/>
+          <w:color w:val="000000"/>
+          <w:kern w:val="0"/>
+          <w:sz w:val="20"/>
+          <w:szCs w:val="20"/>
+          <w14:ligatures w14:val="none"/>
+        </w:rPr>
+      </w:pPr>
+      <w:r>
+        <w:rPr>
+          <w:rFonts w:ascii="Courier New" w:eastAsia="Times New Roman" w:hAnsi="Courier New" w:cs="Courier New"/>
+          <w:color w:val="000000"/>
+          <w:kern w:val="0"/>
+          <w:sz w:val="20"/>
+          <w:szCs w:val="20"/>
+          <w14:ligatures w14:val="none"/>
+        </w:rPr>
+        <w:t xml:space="preserve">C:\ProgramData\Jenkins\.jenkins\workspace\python-with-jenkins&gt;python -m py_compile math_utils.py </w:t>
+      </w:r>
+    </w:p>
+    <w:p>
+      <w:pPr>
+        <w:tabs>
+          <w:tab w:val="left" w:pos="916"/>
+          <w:tab w:val="left" w:pos="1832"/>
+          <w:tab w:val="left" w:pos="2748"/>
+          <w:tab w:val="left" w:pos="3664"/>
+          <w:tab w:val="left" w:pos="4580"/>
+          <w:tab w:val="left" w:pos="5496"/>
+          <w:tab w:val="left" w:pos="6412"/>
+          <w:tab w:val="left" w:pos="7328"/>
+          <w:tab w:val="left" w:pos="8244"/>
+          <w:tab w:val="left" w:pos="9160"/>
+          <w:tab w:val="left" w:pos="10076"/>
+          <w:tab w:val="left" w:pos="10992"/>
+          <w:tab w:val="left" w:pos="11908"/>
+          <w:tab w:val="left" w:pos="12824"/>
+          <w:tab w:val="left" w:pos="13740"/>
+          <w:tab w:val="left" w:pos="14656"/>
+        </w:tabs>
+        <w:spacing w:after="0" w:line="240" w:lineRule="auto"/>
+        <w:rPr>
+          <w:rFonts w:ascii="Courier New" w:eastAsia="Times New Roman" w:hAnsi="Courier New" w:cs="Courier New"/>
+          <w:color w:val="000000"/>
+          <w:kern w:val="0"/>
+          <w:sz w:val="20"/>
+          <w:szCs w:val="20"/>
+          <w14:ligatures w14:val="none"/>
+        </w:rPr>
+      </w:pPr>
+      <w:r>
+        <w:rPr>
+          <w:rFonts w:ascii="Courier New" w:eastAsia="Times New Roman" w:hAnsi="Courier New" w:cs="Courier New"/>
+          <w:color w:val="000000"/>
+          <w:kern w:val="0"/>
+          <w:sz w:val="20"/>
+          <w:szCs w:val="20"/>
+          <w14:ligatures w14:val="none"/>
+        </w:rPr>
+        <w:t>[Pipeline] }</w:t>
+      </w:r>
+    </w:p>
+    <w:p>
+      <w:pPr>
+        <w:tabs>
+          <w:tab w:val="left" w:pos="916"/>
+          <w:tab w:val="left" w:pos="1832"/>
+          <w:tab w:val="left" w:pos="2748"/>
+          <w:tab w:val="left" w:pos="3664"/>
+          <w:tab w:val="left" w:pos="4580"/>
+          <w:tab w:val="left" w:pos="5496"/>
+          <w:tab w:val="left" w:pos="6412"/>
+          <w:tab w:val="left" w:pos="7328"/>
+          <w:tab w:val="left" w:pos="8244"/>
+          <w:tab w:val="left" w:pos="9160"/>
+          <w:tab w:val="left" w:pos="10076"/>
+          <w:tab w:val="left" w:pos="10992"/>
+          <w:tab w:val="left" w:pos="11908"/>
+          <w:tab w:val="left" w:pos="12824"/>
+          <w:tab w:val="left" w:pos="13740"/>
+          <w:tab w:val="left" w:pos="14656"/>
+        </w:tabs>
+        <w:spacing w:after="0" w:line="240" w:lineRule="auto"/>
+        <w:rPr>
+          <w:rFonts w:ascii="Courier New" w:eastAsia="Times New Roman" w:hAnsi="Courier New" w:cs="Courier New"/>
+          <w:color w:val="000000"/>
+          <w:kern w:val="0"/>
+          <w:sz w:val="20"/>
+          <w:szCs w:val="20"/>
+          <w14:ligatures w14:val="none"/>
+        </w:rPr>
+      </w:pPr>
+      <w:r>
+        <w:rPr>
+          <w:rFonts w:ascii="Courier New" w:eastAsia="Times New Roman" w:hAnsi="Courier New" w:cs="Courier New"/>
+          <w:color w:val="000000"/>
+          <w:kern w:val="0"/>
+          <w:sz w:val="20"/>
+          <w:szCs w:val="20"/>
+          <w14:ligatures w14:val="none"/>
+        </w:rPr>
+        <w:t>[Pipeline] // stage</w:t>
+      </w:r>
+    </w:p>
+    <w:p>
+      <w:pPr>
+        <w:tabs>
+          <w:tab w:val="left" w:pos="916"/>
+          <w:tab w:val="left" w:pos="1832"/>
+          <w:tab w:val="left" w:pos="2748"/>
+          <w:tab w:val="left" w:pos="3664"/>
+          <w:tab w:val="left" w:pos="4580"/>
+          <w:tab w:val="left" w:pos="5496"/>
+          <w:tab w:val="left" w:pos="6412"/>
+          <w:tab w:val="left" w:pos="7328"/>
+          <w:tab w:val="left" w:pos="8244"/>
+          <w:tab w:val="left" w:pos="9160"/>
+          <w:tab w:val="left" w:pos="10076"/>
+          <w:tab w:val="left" w:pos="10992"/>
+          <w:tab w:val="left" w:pos="11908"/>
+          <w:tab w:val="left" w:pos="12824"/>
+          <w:tab w:val="left" w:pos="13740"/>
+          <w:tab w:val="left" w:pos="14656"/>
+        </w:tabs>
+        <w:spacing w:after="0" w:line="240" w:lineRule="auto"/>
+        <w:rPr>
+          <w:rFonts w:ascii="Courier New" w:eastAsia="Times New Roman" w:hAnsi="Courier New" w:cs="Courier New"/>
+          <w:color w:val="000000"/>
+          <w:kern w:val="0"/>
+          <w:sz w:val="20"/>
+          <w:szCs w:val="20"/>
+          <w14:ligatures w14:val="none"/>
+        </w:rPr>
+      </w:pPr>
+      <w:r>
+        <w:rPr>
+          <w:rFonts w:ascii="Courier New" w:eastAsia="Times New Roman" w:hAnsi="Courier New" w:cs="Courier New"/>
+          <w:color w:val="000000"/>
+          <w:kern w:val="0"/>
+          <w:sz w:val="20"/>
+          <w:szCs w:val="20"/>
+          <w14:ligatures w14:val="none"/>
+        </w:rPr>
+        <w:t>[Pipeline] stage</w:t>
+      </w:r>
+    </w:p>
+    <w:p>
+      <w:pPr>
+        <w:tabs>
+          <w:tab w:val="left" w:pos="916"/>
+          <w:tab w:val="left" w:pos="1832"/>
+          <w:tab w:val="left" w:pos="2748"/>
+          <w:tab w:val="left" w:pos="3664"/>
+          <w:tab w:val="left" w:pos="4580"/>
+          <w:tab w:val="left" w:pos="5496"/>
+          <w:tab w:val="left" w:pos="6412"/>
+          <w:tab w:val="left" w:pos="7328"/>
+          <w:tab w:val="left" w:pos="8244"/>
+          <w:tab w:val="left" w:pos="9160"/>
+          <w:tab w:val="left" w:pos="10076"/>
+          <w:tab w:val="left" w:pos="10992"/>
+          <w:tab w:val="left" w:pos="11908"/>
+          <w:tab w:val="left" w:pos="12824"/>
+          <w:tab w:val="left" w:pos="13740"/>
+          <w:tab w:val="left" w:pos="14656"/>
+        </w:tabs>
+        <w:spacing w:after="0" w:line="240" w:lineRule="auto"/>
+        <w:rPr>
+          <w:rFonts w:ascii="Courier New" w:eastAsia="Times New Roman" w:hAnsi="Courier New" w:cs="Courier New"/>
+          <w:color w:val="000000"/>
+          <w:kern w:val="0"/>
+          <w:sz w:val="20"/>
+          <w:szCs w:val="20"/>
+          <w14:ligatures w14:val="none"/>
+        </w:rPr>
+      </w:pPr>
+      <w:r>
+        <w:rPr>
+          <w:rFonts w:ascii="Courier New" w:eastAsia="Times New Roman" w:hAnsi="Courier New" w:cs="Courier New"/>
+          <w:color w:val="000000"/>
+          <w:kern w:val="0"/>
+          <w:sz w:val="20"/>
+          <w:szCs w:val="20"/>
+          <w14:ligatures w14:val="none"/>
+        </w:rPr>
+        <w:t>[Pipeline] { (Test)</w:t>
+      </w:r>
+    </w:p>
+    <w:p>
+      <w:pPr>
+        <w:tabs>
+          <w:tab w:val="left" w:pos="916"/>
+          <w:tab w:val="left" w:pos="1832"/>
+          <w:tab w:val="left" w:pos="2748"/>
+          <w:tab w:val="left" w:pos="3664"/>
+          <w:tab w:val="left" w:pos="4580"/>
+          <w:tab w:val="left" w:pos="5496"/>
+          <w:tab w:val="left" w:pos="6412"/>
+          <w:tab w:val="left" w:pos="7328"/>
+          <w:tab w:val="left" w:pos="8244"/>
+          <w:tab w:val="left" w:pos="9160"/>
+          <w:tab w:val="left" w:pos="10076"/>
+          <w:tab w:val="left" w:pos="10992"/>
+          <w:tab w:val="left" w:pos="11908"/>
+          <w:tab w:val="left" w:pos="12824"/>
+          <w:tab w:val="left" w:pos="13740"/>
+          <w:tab w:val="left" w:pos="14656"/>
+        </w:tabs>
+        <w:spacing w:after="0" w:line="240" w:lineRule="auto"/>
+        <w:rPr>
+          <w:rFonts w:ascii="Courier New" w:eastAsia="Times New Roman" w:hAnsi="Courier New" w:cs="Courier New"/>
+          <w:color w:val="000000"/>
+          <w:kern w:val="0"/>
+          <w:sz w:val="20"/>
+          <w:szCs w:val="20"/>
+          <w14:ligatures w14:val="none"/>
+        </w:rPr>
+      </w:pPr>
+      <w:r>
+        <w:rPr>
+          <w:rFonts w:ascii="Courier New" w:eastAsia="Times New Roman" w:hAnsi="Courier New" w:cs="Courier New"/>
+          <w:color w:val="000000"/>
+          <w:kern w:val="0"/>
+          <w:sz w:val="20"/>
+          <w:szCs w:val="20"/>
+          <w14:ligatures w14:val="none"/>
+        </w:rPr>
+        <w:t>[Pipeline] bat</w:t>
+      </w:r>
+    </w:p>
+    <w:p>
+      <w:pPr>
+        <w:tabs>
+          <w:tab w:val="left" w:pos="916"/>
+          <w:tab w:val="left" w:pos="1832"/>
+          <w:tab w:val="left" w:pos="2748"/>
+          <w:tab w:val="left" w:pos="3664"/>
+          <w:tab w:val="left" w:pos="4580"/>
+          <w:tab w:val="left" w:pos="5496"/>
+          <w:tab w:val="left" w:pos="6412"/>
+          <w:tab w:val="left" w:pos="7328"/>
+          <w:tab w:val="left" w:pos="8244"/>
+          <w:tab w:val="left" w:pos="9160"/>
+          <w:tab w:val="left" w:pos="10076"/>
+          <w:tab w:val="left" w:pos="10992"/>
+          <w:tab w:val="left" w:pos="11908"/>
+          <w:tab w:val="left" w:pos="12824"/>
+          <w:tab w:val="left" w:pos="13740"/>
+          <w:tab w:val="left" w:pos="14656"/>
+        </w:tabs>
+        <w:spacing w:after="0" w:line="240" w:lineRule="auto"/>
+        <w:rPr>
+          <w:rFonts w:ascii="Courier New" w:eastAsia="Times New Roman" w:hAnsi="Courier New" w:cs="Courier New"/>
+          <w:color w:val="000000"/>
+          <w:kern w:val="0"/>
+          <w:sz w:val="20"/>
+          <w:szCs w:val="20"/>
+          <w14:ligatures w14:val="none"/>
+        </w:rPr>
+      </w:pPr>
+    </w:p>
+    <w:p>
+      <w:pPr>
+        <w:tabs>
+          <w:tab w:val="left" w:pos="916"/>
+          <w:tab w:val="left" w:pos="1832"/>
+          <w:tab w:val="left" w:pos="2748"/>
+          <w:tab w:val="left" w:pos="3664"/>
+          <w:tab w:val="left" w:pos="4580"/>
+          <w:tab w:val="left" w:pos="5496"/>
+          <w:tab w:val="left" w:pos="6412"/>
+          <w:tab w:val="left" w:pos="7328"/>
+          <w:tab w:val="left" w:pos="8244"/>
+          <w:tab w:val="left" w:pos="9160"/>
+          <w:tab w:val="left" w:pos="10076"/>
+          <w:tab w:val="left" w:pos="10992"/>
+          <w:tab w:val="left" w:pos="11908"/>
+          <w:tab w:val="left" w:pos="12824"/>
+          <w:tab w:val="left" w:pos="13740"/>
+          <w:tab w:val="left" w:pos="14656"/>
+        </w:tabs>
+        <w:spacing w:after="0" w:line="240" w:lineRule="auto"/>
+        <w:rPr>
+          <w:rFonts w:ascii="Courier New" w:eastAsia="Times New Roman" w:hAnsi="Courier New" w:cs="Courier New"/>
+          <w:color w:val="000000"/>
+          <w:kern w:val="0"/>
+          <w:sz w:val="20"/>
+          <w:szCs w:val="20"/>
+          <w14:ligatures w14:val="none"/>
+        </w:rPr>
+      </w:pPr>
+      <w:r>
+        <w:rPr>
+          <w:rFonts w:ascii="Courier New" w:eastAsia="Times New Roman" w:hAnsi="Courier New" w:cs="Courier New"/>
+          <w:color w:val="000000"/>
+          <w:kern w:val="0"/>
+          <w:sz w:val="20"/>
+          <w:szCs w:val="20"/>
+          <w14:ligatures w14:val="none"/>
+        </w:rPr>
+        <w:t xml:space="preserve">C:\ProgramData\Jenkins\.jenkins\workspace\python-with-jenkins&gt;python -m pytest --junit-xml test-reports/results.xml test_math_utils.py </w:t>
+      </w:r>
+    </w:p>
+    <w:p>
+      <w:pPr>
+        <w:tabs>
+          <w:tab w:val="left" w:pos="916"/>
+          <w:tab w:val="left" w:pos="1832"/>
+          <w:tab w:val="left" w:pos="2748"/>
+          <w:tab w:val="left" w:pos="3664"/>
+          <w:tab w:val="left" w:pos="4580"/>
+          <w:tab w:val="left" w:pos="5496"/>
+          <w:tab w:val="left" w:pos="6412"/>
+          <w:tab w:val="left" w:pos="7328"/>
+          <w:tab w:val="left" w:pos="8244"/>
+          <w:tab w:val="left" w:pos="9160"/>
+          <w:tab w:val="left" w:pos="10076"/>
+          <w:tab w:val="left" w:pos="10992"/>
+          <w:tab w:val="left" w:pos="11908"/>
+          <w:tab w:val="left" w:pos="12824"/>
+          <w:tab w:val="left" w:pos="13740"/>
+          <w:tab w:val="left" w:pos="14656"/>
+        </w:tabs>
+        <w:spacing w:after="0" w:line="240" w:lineRule="auto"/>
+        <w:rPr>
+          <w:rFonts w:ascii="Courier New" w:eastAsia="Times New Roman" w:hAnsi="Courier New" w:cs="Courier New"/>
+          <w:color w:val="000000"/>
+          <w:kern w:val="0"/>
+          <w:sz w:val="20"/>
+          <w:szCs w:val="20"/>
+          <w14:ligatures w14:val="none"/>
+        </w:rPr>
+      </w:pPr>
+      <w:r>
+        <w:rPr>
+          <w:rFonts w:ascii="Courier New" w:eastAsia="Times New Roman" w:hAnsi="Courier New" w:cs="Courier New"/>
+          <w:color w:val="000000"/>
+          <w:kern w:val="0"/>
+          <w:sz w:val="20"/>
+          <w:szCs w:val="20"/>
+          <w14:ligatures w14:val="none"/>
+        </w:rPr>
+        <w:t>============================= test session starts =============================</w:t>
+      </w:r>
+    </w:p>
+    <w:p>
+      <w:pPr>
+        <w:tabs>
+          <w:tab w:val="left" w:pos="916"/>
+          <w:tab w:val="left" w:pos="1832"/>
+          <w:tab w:val="left" w:pos="2748"/>
+          <w:tab w:val="left" w:pos="3664"/>
+          <w:tab w:val="left" w:pos="4580"/>
+          <w:tab w:val="left" w:pos="5496"/>
+          <w:tab w:val="left" w:pos="6412"/>
+          <w:tab w:val="left" w:pos="7328"/>
+          <w:tab w:val="left" w:pos="8244"/>
+          <w:tab w:val="left" w:pos="9160"/>
+          <w:tab w:val="left" w:pos="10076"/>
+          <w:tab w:val="left" w:pos="10992"/>
+          <w:tab w:val="left" w:pos="11908"/>
+          <w:tab w:val="left" w:pos="12824"/>
+          <w:tab w:val="left" w:pos="13740"/>
+          <w:tab w:val="left" w:pos="14656"/>
+        </w:tabs>
+        <w:spacing w:after="0" w:line="240" w:lineRule="auto"/>
+        <w:rPr>
+          <w:rFonts w:ascii="Courier New" w:eastAsia="Times New Roman" w:hAnsi="Courier New" w:cs="Courier New"/>
+          <w:color w:val="000000"/>
+          <w:kern w:val="0"/>
+          <w:sz w:val="20"/>
+          <w:szCs w:val="20"/>
+          <w14:ligatures w14:val="none"/>
+        </w:rPr>
+      </w:pPr>
+      <w:r>
+        <w:rPr>
+          <w:rFonts w:ascii="Courier New" w:eastAsia="Times New Roman" w:hAnsi="Courier New" w:cs="Courier New"/>
+          <w:color w:val="000000"/>
+          <w:kern w:val="0"/>
+          <w:sz w:val="20"/>
+          <w:szCs w:val="20"/>
+          <w14:ligatures w14:val="none"/>
+        </w:rPr>
+        <w:t>platform win32 -- Python 3.12.1, pytest-8.0.0, pluggy-1.4.0</w:t>
+      </w:r>
+    </w:p>
+    <w:p>
+      <w:pPr>
+        <w:tabs>
+          <w:tab w:val="left" w:pos="916"/>
+          <w:tab w:val="left" w:pos="1832"/>
+          <w:tab w:val="left" w:pos="2748"/>
+          <w:tab w:val="left" w:pos="3664"/>
+          <w:tab w:val="left" w:pos="4580"/>
+          <w:tab w:val="left" w:pos="5496"/>
+          <w:tab w:val="left" w:pos="6412"/>
+          <w:tab w:val="left" w:pos="7328"/>
+          <w:tab w:val="left" w:pos="8244"/>
+          <w:tab w:val="left" w:pos="9160"/>
+          <w:tab w:val="left" w:pos="10076"/>
+          <w:tab w:val="left" w:pos="10992"/>
+          <w:tab w:val="left" w:pos="11908"/>
+          <w:tab w:val="left" w:pos="12824"/>
+          <w:tab w:val="left" w:pos="13740"/>
+          <w:tab w:val="left" w:pos="14656"/>
+        </w:tabs>
+        <w:spacing w:after="0" w:line="240" w:lineRule="auto"/>
+        <w:rPr>
+          <w:rFonts w:ascii="Courier New" w:eastAsia="Times New Roman" w:hAnsi="Courier New" w:cs="Courier New"/>
+          <w:color w:val="000000"/>
+          <w:kern w:val="0"/>
+          <w:sz w:val="20"/>
+          <w:szCs w:val="20"/>
+          <w14:ligatures w14:val="none"/>
+        </w:rPr>
+      </w:pPr>
+      <w:r>
+        <w:rPr>
+          <w:rFonts w:ascii="Courier New" w:eastAsia="Times New Roman" w:hAnsi="Courier New" w:cs="Courier New"/>
+          <w:color w:val="000000"/>
+          <w:kern w:val="0"/>
+          <w:sz w:val="20"/>
+          <w:szCs w:val="20"/>
+          <w14:ligatures w14:val="none"/>
+        </w:rPr>
+        <w:t>rootdir: C:\ProgramData\Jenkins\.jenkins\workspace\python-with-jenkins</w:t>
+      </w:r>
+    </w:p>
+    <w:p>
+      <w:pPr>
+        <w:tabs>
+          <w:tab w:val="left" w:pos="916"/>
+          <w:tab w:val="left" w:pos="1832"/>
+          <w:tab w:val="left" w:pos="2748"/>
+          <w:tab w:val="left" w:pos="3664"/>
+          <w:tab w:val="left" w:pos="4580"/>
+          <w:tab w:val="left" w:pos="5496"/>
+          <w:tab w:val="left" w:pos="6412"/>
+          <w:tab w:val="left" w:pos="7328"/>
+          <w:tab w:val="left" w:pos="8244"/>
+          <w:tab w:val="left" w:pos="9160"/>
+          <w:tab w:val="left" w:pos="10076"/>
+          <w:tab w:val="left" w:pos="10992"/>
+          <w:tab w:val="left" w:pos="11908"/>
+          <w:tab w:val="left" w:pos="12824"/>
+          <w:tab w:val="left" w:pos="13740"/>
+          <w:tab w:val="left" w:pos="14656"/>
+        </w:tabs>
+        <w:spacing w:after="0" w:line="240" w:lineRule="auto"/>
+        <w:rPr>
+          <w:rFonts w:ascii="Courier New" w:eastAsia="Times New Roman" w:hAnsi="Courier New" w:cs="Courier New"/>
+          <w:color w:val="000000"/>
+          <w:kern w:val="0"/>
+          <w:sz w:val="20"/>
+          <w:szCs w:val="20"/>
+          <w14:ligatures w14:val="none"/>
+        </w:rPr>
+      </w:pPr>
+      <w:r>
+        <w:rPr>
+          <w:rFonts w:ascii="Courier New" w:eastAsia="Times New Roman" w:hAnsi="Courier New" w:cs="Courier New"/>
+          <w:color w:val="000000"/>
+          <w:kern w:val="0"/>
+          <w:sz w:val="20"/>
+          <w:szCs w:val="20"/>
+          <w14:ligatures w14:val="none"/>
+        </w:rPr>
+        <w:t>collected 5 items</w:t>
+      </w:r>
+    </w:p>
+    <w:p>
+      <w:pPr>
+        <w:tabs>
+          <w:tab w:val="left" w:pos="916"/>
+          <w:tab w:val="left" w:pos="1832"/>
+          <w:tab w:val="left" w:pos="2748"/>
+          <w:tab w:val="left" w:pos="3664"/>
+          <w:tab w:val="left" w:pos="4580"/>
+          <w:tab w:val="left" w:pos="5496"/>
+          <w:tab w:val="left" w:pos="6412"/>
+          <w:tab w:val="left" w:pos="7328"/>
+          <w:tab w:val="left" w:pos="8244"/>
+          <w:tab w:val="left" w:pos="9160"/>
+          <w:tab w:val="left" w:pos="10076"/>
+          <w:tab w:val="left" w:pos="10992"/>
+          <w:tab w:val="left" w:pos="11908"/>
+          <w:tab w:val="left" w:pos="12824"/>
+          <w:tab w:val="left" w:pos="13740"/>
+          <w:tab w:val="left" w:pos="14656"/>
+        </w:tabs>
+        <w:spacing w:after="0" w:line="240" w:lineRule="auto"/>
+        <w:rPr>
+          <w:rFonts w:ascii="Courier New" w:eastAsia="Times New Roman" w:hAnsi="Courier New" w:cs="Courier New"/>
+          <w:color w:val="000000"/>
+          <w:kern w:val="0"/>
+          <w:sz w:val="20"/>
+          <w:szCs w:val="20"/>
+          <w14:ligatures w14:val="none"/>
+        </w:rPr>
+      </w:pPr>
+    </w:p>
+    <w:p>
+      <w:pPr>
+        <w:tabs>
+          <w:tab w:val="left" w:pos="916"/>
+          <w:tab w:val="left" w:pos="1832"/>
+          <w:tab w:val="left" w:pos="2748"/>
+          <w:tab w:val="left" w:pos="3664"/>
+          <w:tab w:val="left" w:pos="4580"/>
+          <w:tab w:val="left" w:pos="5496"/>
+          <w:tab w:val="left" w:pos="6412"/>
+          <w:tab w:val="left" w:pos="7328"/>
+          <w:tab w:val="left" w:pos="8244"/>
+          <w:tab w:val="left" w:pos="9160"/>
+          <w:tab w:val="left" w:pos="10076"/>
+          <w:tab w:val="left" w:pos="10992"/>
+          <w:tab w:val="left" w:pos="11908"/>
+          <w:tab w:val="left" w:pos="12824"/>
+          <w:tab w:val="left" w:pos="13740"/>
+          <w:tab w:val="left" w:pos="14656"/>
+        </w:tabs>
+        <w:spacing w:after="0" w:line="240" w:lineRule="auto"/>
+        <w:rPr>
+          <w:rFonts w:ascii="Courier New" w:eastAsia="Times New Roman" w:hAnsi="Courier New" w:cs="Courier New"/>
+          <w:color w:val="000000"/>
+          <w:kern w:val="0"/>
+          <w:sz w:val="20"/>
+          <w:szCs w:val="20"/>
+          <w14:ligatures w14:val="none"/>
+        </w:rPr>
+      </w:pPr>
+      <w:r>
+        <w:rPr>
+          <w:rFonts w:ascii="Courier New" w:eastAsia="Times New Roman" w:hAnsi="Courier New" w:cs="Courier New"/>
+          <w:color w:val="000000"/>
+          <w:kern w:val="0"/>
+          <w:sz w:val="20"/>
+          <w:szCs w:val="20"/>
+          <w14:ligatures w14:val="none"/>
+        </w:rPr>
+        <w:t>test_math_utils.py .....                                                 [100%]</w:t>
+      </w:r>
+    </w:p>
+    <w:p>
+      <w:pPr>
+        <w:tabs>
+          <w:tab w:val="left" w:pos="916"/>
+          <w:tab w:val="left" w:pos="1832"/>
+          <w:tab w:val="left" w:pos="2748"/>
+          <w:tab w:val="left" w:pos="3664"/>
+          <w:tab w:val="left" w:pos="4580"/>
+          <w:tab w:val="left" w:pos="5496"/>
+          <w:tab w:val="left" w:pos="6412"/>
+          <w:tab w:val="left" w:pos="7328"/>
+          <w:tab w:val="left" w:pos="8244"/>
+          <w:tab w:val="left" w:pos="9160"/>
+          <w:tab w:val="left" w:pos="10076"/>
+          <w:tab w:val="left" w:pos="10992"/>
+          <w:tab w:val="left" w:pos="11908"/>
+          <w:tab w:val="left" w:pos="12824"/>
+          <w:tab w:val="left" w:pos="13740"/>
+          <w:tab w:val="left" w:pos="14656"/>
+        </w:tabs>
+        <w:spacing w:after="0" w:line="240" w:lineRule="auto"/>
+        <w:rPr>
+          <w:rFonts w:ascii="Courier New" w:eastAsia="Times New Roman" w:hAnsi="Courier New" w:cs="Courier New"/>
+          <w:color w:val="000000"/>
+          <w:kern w:val="0"/>
+          <w:sz w:val="20"/>
+          <w:szCs w:val="20"/>
+          <w14:ligatures w14:val="none"/>
+        </w:rPr>
+      </w:pPr>
+    </w:p>
+    <w:p>
+      <w:pPr>
+        <w:tabs>
+          <w:tab w:val="left" w:pos="916"/>
+          <w:tab w:val="left" w:pos="1832"/>
+          <w:tab w:val="left" w:pos="2748"/>
+          <w:tab w:val="left" w:pos="3664"/>
+          <w:tab w:val="left" w:pos="4580"/>
+          <w:tab w:val="left" w:pos="5496"/>
+          <w:tab w:val="left" w:pos="6412"/>
+          <w:tab w:val="left" w:pos="7328"/>
+          <w:tab w:val="left" w:pos="8244"/>
+          <w:tab w:val="left" w:pos="9160"/>
+          <w:tab w:val="left" w:pos="10076"/>
+          <w:tab w:val="left" w:pos="10992"/>
+          <w:tab w:val="left" w:pos="11908"/>
+          <w:tab w:val="left" w:pos="12824"/>
+          <w:tab w:val="left" w:pos="13740"/>
+          <w:tab w:val="left" w:pos="14656"/>
+        </w:tabs>
+        <w:spacing w:after="0" w:line="240" w:lineRule="auto"/>
+        <w:rPr>
+          <w:rFonts w:ascii="Courier New" w:eastAsia="Times New Roman" w:hAnsi="Courier New" w:cs="Courier New"/>
+          <w:color w:val="000000"/>
+          <w:kern w:val="0"/>
+          <w:sz w:val="20"/>
+          <w:szCs w:val="20"/>
+          <w14:ligatures w14:val="none"/>
+        </w:rPr>
+      </w:pPr>
+      <w:r>
+        <w:rPr>
+          <w:rFonts w:ascii="Courier New" w:eastAsia="Times New Roman" w:hAnsi="Courier New" w:cs="Courier New"/>
+          <w:color w:val="000000"/>
+          <w:kern w:val="0"/>
+          <w:sz w:val="20"/>
+          <w:szCs w:val="20"/>
+          <w14:ligatures w14:val="none"/>
+        </w:rPr>
+        <w:t>- generated xml file: C:\ProgramData\Jenkins\.jenkins\workspace\python-with-jenkins\test-reports\results.xml -</w:t>
+      </w:r>
+    </w:p>
+    <w:p>
+      <w:pPr>
+        <w:tabs>
+          <w:tab w:val="left" w:pos="916"/>
+          <w:tab w:val="left" w:pos="1832"/>
+          <w:tab w:val="left" w:pos="2748"/>
+          <w:tab w:val="left" w:pos="3664"/>
+          <w:tab w:val="left" w:pos="4580"/>
+          <w:tab w:val="left" w:pos="5496"/>
+          <w:tab w:val="left" w:pos="6412"/>
+          <w:tab w:val="left" w:pos="7328"/>
+          <w:tab w:val="left" w:pos="8244"/>
+          <w:tab w:val="left" w:pos="9160"/>
+          <w:tab w:val="left" w:pos="10076"/>
+          <w:tab w:val="left" w:pos="10992"/>
+          <w:tab w:val="left" w:pos="11908"/>
+          <w:tab w:val="left" w:pos="12824"/>
+          <w:tab w:val="left" w:pos="13740"/>
+          <w:tab w:val="left" w:pos="14656"/>
+        </w:tabs>
+        <w:spacing w:after="0" w:line="240" w:lineRule="auto"/>
+        <w:rPr>
+          <w:rFonts w:ascii="Courier New" w:eastAsia="Times New Roman" w:hAnsi="Courier New" w:cs="Courier New"/>
+          <w:color w:val="000000"/>
+          <w:kern w:val="0"/>
+          <w:sz w:val="20"/>
+          <w:szCs w:val="20"/>
+          <w14:ligatures w14:val="none"/>
+        </w:rPr>
+      </w:pPr>
+      <w:r>
+        <w:rPr>
+          <w:rFonts w:ascii="Courier New" w:eastAsia="Times New Roman" w:hAnsi="Courier New" w:cs="Courier New"/>
+          <w:color w:val="000000"/>
+          <w:kern w:val="0"/>
+          <w:sz w:val="20"/>
+          <w:szCs w:val="20"/>
+          <w14:ligatures w14:val="none"/>
+        </w:rPr>
+        <w:t>============================== 5 passed in 0.14s ==============================</w:t>
+      </w:r>
+    </w:p>
+    <w:p>
+      <w:pPr>
+        <w:tabs>
+          <w:tab w:val="left" w:pos="916"/>
+          <w:tab w:val="left" w:pos="1832"/>
+          <w:tab w:val="left" w:pos="2748"/>
+          <w:tab w:val="left" w:pos="3664"/>
+          <w:tab w:val="left" w:pos="4580"/>
+          <w:tab w:val="left" w:pos="5496"/>
+          <w:tab w:val="left" w:pos="6412"/>
+          <w:tab w:val="left" w:pos="7328"/>
+          <w:tab w:val="left" w:pos="8244"/>
+          <w:tab w:val="left" w:pos="9160"/>
+          <w:tab w:val="left" w:pos="10076"/>
+          <w:tab w:val="left" w:pos="10992"/>
+          <w:tab w:val="left" w:pos="11908"/>
+          <w:tab w:val="left" w:pos="12824"/>
+          <w:tab w:val="left" w:pos="13740"/>
+          <w:tab w:val="left" w:pos="14656"/>
+        </w:tabs>
+        <w:spacing w:after="0" w:line="240" w:lineRule="auto"/>
+        <w:rPr>
+          <w:rFonts w:ascii="Courier New" w:eastAsia="Times New Roman" w:hAnsi="Courier New" w:cs="Courier New"/>
+          <w:color w:val="000000"/>
+          <w:kern w:val="0"/>
+          <w:sz w:val="20"/>
+          <w:szCs w:val="20"/>
+          <w14:ligatures w14:val="none"/>
+        </w:rPr>
+      </w:pPr>
+      <w:r>
+        <w:rPr>
+          <w:rFonts w:ascii="Courier New" w:eastAsia="Times New Roman" w:hAnsi="Courier New" w:cs="Courier New"/>
+          <w:color w:val="000000"/>
+          <w:kern w:val="0"/>
+          <w:sz w:val="20"/>
+          <w:szCs w:val="20"/>
+          <w14:ligatures w14:val="none"/>
+        </w:rPr>
+        <w:t>Post stage</w:t>
+      </w:r>
+    </w:p>
+    <w:p>
+      <w:pPr>
+        <w:tabs>
+          <w:tab w:val="left" w:pos="916"/>
+          <w:tab w:val="left" w:pos="1832"/>
+          <w:tab w:val="left" w:pos="2748"/>
+          <w:tab w:val="left" w:pos="3664"/>
+          <w:tab w:val="left" w:pos="4580"/>
+          <w:tab w:val="left" w:pos="5496"/>
+          <w:tab w:val="left" w:pos="6412"/>
+          <w:tab w:val="left" w:pos="7328"/>
+          <w:tab w:val="left" w:pos="8244"/>
+          <w:tab w:val="left" w:pos="9160"/>
+          <w:tab w:val="left" w:pos="10076"/>
+          <w:tab w:val="left" w:pos="10992"/>
+          <w:tab w:val="left" w:pos="11908"/>
+          <w:tab w:val="left" w:pos="12824"/>
+          <w:tab w:val="left" w:pos="13740"/>
+          <w:tab w:val="left" w:pos="14656"/>
+        </w:tabs>
+        <w:spacing w:after="0" w:line="240" w:lineRule="auto"/>
+        <w:rPr>
+          <w:rFonts w:ascii="Courier New" w:eastAsia="Times New Roman" w:hAnsi="Courier New" w:cs="Courier New"/>
+          <w:color w:val="000000"/>
+          <w:kern w:val="0"/>
+          <w:sz w:val="20"/>
+          <w:szCs w:val="20"/>
+          <w14:ligatures w14:val="none"/>
+        </w:rPr>
+      </w:pPr>
+      <w:r>
+        <w:rPr>
+          <w:rFonts w:ascii="Courier New" w:eastAsia="Times New Roman" w:hAnsi="Courier New" w:cs="Courier New"/>
+          <w:color w:val="000000"/>
+          <w:kern w:val="0"/>
+          <w:sz w:val="20"/>
+          <w:szCs w:val="20"/>
+          <w14:ligatures w14:val="none"/>
+        </w:rPr>
+        <w:t>[Pipeline] junit</w:t>
+      </w:r>
+    </w:p>
+    <w:p>
+      <w:pPr>
+        <w:tabs>
+          <w:tab w:val="left" w:pos="916"/>
+          <w:tab w:val="left" w:pos="1832"/>
+          <w:tab w:val="left" w:pos="2748"/>
+          <w:tab w:val="left" w:pos="3664"/>
+          <w:tab w:val="left" w:pos="4580"/>
+          <w:tab w:val="left" w:pos="5496"/>
+          <w:tab w:val="left" w:pos="6412"/>
+          <w:tab w:val="left" w:pos="7328"/>
+          <w:tab w:val="left" w:pos="8244"/>
+          <w:tab w:val="left" w:pos="9160"/>
+          <w:tab w:val="left" w:pos="10076"/>
+          <w:tab w:val="left" w:pos="10992"/>
+          <w:tab w:val="left" w:pos="11908"/>
+          <w:tab w:val="left" w:pos="12824"/>
+          <w:tab w:val="left" w:pos="13740"/>
+          <w:tab w:val="left" w:pos="14656"/>
+        </w:tabs>
+        <w:spacing w:after="0" w:line="240" w:lineRule="auto"/>
+        <w:rPr>
+          <w:rFonts w:ascii="Courier New" w:eastAsia="Times New Roman" w:hAnsi="Courier New" w:cs="Courier New"/>
+          <w:color w:val="000000"/>
+          <w:kern w:val="0"/>
+          <w:sz w:val="20"/>
+          <w:szCs w:val="20"/>
+          <w14:ligatures w14:val="none"/>
+        </w:rPr>
+      </w:pPr>
+      <w:r>
+        <w:rPr>
+          <w:rFonts w:ascii="Courier New" w:eastAsia="Times New Roman" w:hAnsi="Courier New" w:cs="Courier New"/>
+          <w:color w:val="000000"/>
+          <w:kern w:val="0"/>
+          <w:sz w:val="20"/>
+          <w:szCs w:val="20"/>
+          <w14:ligatures w14:val="none"/>
+        </w:rPr>
+        <w:t>Recording test results</w:t>
+      </w:r>
+    </w:p>
+    <w:p>
+      <w:pPr>
+        <w:tabs>
+          <w:tab w:val="left" w:pos="916"/>
+          <w:tab w:val="left" w:pos="1832"/>
+          <w:tab w:val="left" w:pos="2748"/>
+          <w:tab w:val="left" w:pos="3664"/>
+          <w:tab w:val="left" w:pos="4580"/>
+          <w:tab w:val="left" w:pos="5496"/>
+          <w:tab w:val="left" w:pos="6412"/>
+          <w:tab w:val="left" w:pos="7328"/>
+          <w:tab w:val="left" w:pos="8244"/>
+          <w:tab w:val="left" w:pos="9160"/>
+          <w:tab w:val="left" w:pos="10076"/>
+          <w:tab w:val="left" w:pos="10992"/>
+          <w:tab w:val="left" w:pos="11908"/>
+          <w:tab w:val="left" w:pos="12824"/>
+          <w:tab w:val="left" w:pos="13740"/>
+          <w:tab w:val="left" w:pos="14656"/>
+        </w:tabs>
+        <w:spacing w:after="0" w:line="240" w:lineRule="auto"/>
+        <w:rPr>
+          <w:rFonts w:ascii="Courier New" w:eastAsia="Times New Roman" w:hAnsi="Courier New" w:cs="Courier New"/>
+          <w:color w:val="000000"/>
+          <w:kern w:val="0"/>
+          <w:sz w:val="20"/>
+          <w:szCs w:val="20"/>
+          <w14:ligatures w14:val="none"/>
+        </w:rPr>
+      </w:pPr>
+      <w:r>
+        <w:rPr>
+          <w:rFonts w:ascii="Courier New" w:eastAsia="Times New Roman" w:hAnsi="Courier New" w:cs="Courier New"/>
+          <w:color w:val="000000"/>
+          <w:kern w:val="0"/>
+          <w:sz w:val="20"/>
+          <w:szCs w:val="20"/>
+          <w14:ligatures w14:val="none"/>
+        </w:rPr>
+        <w:t>[Checks API] No suitable checks publisher found.</w:t>
+      </w:r>
+    </w:p>
+    <w:p>
+      <w:pPr>
+        <w:tabs>
+          <w:tab w:val="left" w:pos="916"/>
+          <w:tab w:val="left" w:pos="1832"/>
+          <w:tab w:val="left" w:pos="2748"/>
+          <w:tab w:val="left" w:pos="3664"/>
+          <w:tab w:val="left" w:pos="4580"/>
+          <w:tab w:val="left" w:pos="5496"/>
+          <w:tab w:val="left" w:pos="6412"/>
+          <w:tab w:val="left" w:pos="7328"/>
+          <w:tab w:val="left" w:pos="8244"/>
+          <w:tab w:val="left" w:pos="9160"/>
+          <w:tab w:val="left" w:pos="10076"/>
+          <w:tab w:val="left" w:pos="10992"/>
+          <w:tab w:val="left" w:pos="11908"/>
+          <w:tab w:val="left" w:pos="12824"/>
+          <w:tab w:val="left" w:pos="13740"/>
+          <w:tab w:val="left" w:pos="14656"/>
+        </w:tabs>
+        <w:spacing w:after="0" w:line="240" w:lineRule="auto"/>
+        <w:rPr>
+          <w:rFonts w:ascii="Courier New" w:eastAsia="Times New Roman" w:hAnsi="Courier New" w:cs="Courier New"/>
+          <w:color w:val="000000"/>
+          <w:kern w:val="0"/>
+          <w:sz w:val="20"/>
+          <w:szCs w:val="20"/>
+          <w14:ligatures w14:val="none"/>
+        </w:rPr>
+      </w:pPr>
+      <w:r>
+        <w:rPr>
+          <w:rFonts w:ascii="Courier New" w:eastAsia="Times New Roman" w:hAnsi="Courier New" w:cs="Courier New"/>
+          <w:color w:val="000000"/>
+          <w:kern w:val="0"/>
+          <w:sz w:val="20"/>
+          <w:szCs w:val="20"/>
+          <w14:ligatures w14:val="none"/>
+        </w:rPr>
+        <w:t>[Pipeline] }</w:t>
+      </w:r>
+    </w:p>
+    <w:p>
+      <w:pPr>
+        <w:tabs>
+          <w:tab w:val="left" w:pos="916"/>
+          <w:tab w:val="left" w:pos="1832"/>
+          <w:tab w:val="left" w:pos="2748"/>
+          <w:tab w:val="left" w:pos="3664"/>
+          <w:tab w:val="left" w:pos="4580"/>
+          <w:tab w:val="left" w:pos="5496"/>
+          <w:tab w:val="left" w:pos="6412"/>
+          <w:tab w:val="left" w:pos="7328"/>
+          <w:tab w:val="left" w:pos="8244"/>
+          <w:tab w:val="left" w:pos="9160"/>
+          <w:tab w:val="left" w:pos="10076"/>
+          <w:tab w:val="left" w:pos="10992"/>
+          <w:tab w:val="left" w:pos="11908"/>
+          <w:tab w:val="left" w:pos="12824"/>
+          <w:tab w:val="left" w:pos="13740"/>
+          <w:tab w:val="left" w:pos="14656"/>
+        </w:tabs>
+        <w:spacing w:after="0" w:line="240" w:lineRule="auto"/>
+        <w:rPr>
+          <w:rFonts w:ascii="Courier New" w:eastAsia="Times New Roman" w:hAnsi="Courier New" w:cs="Courier New"/>
+          <w:color w:val="000000"/>
+          <w:kern w:val="0"/>
+          <w:sz w:val="20"/>
+          <w:szCs w:val="20"/>
+          <w14:ligatures w14:val="none"/>
+        </w:rPr>
+      </w:pPr>
+      <w:r>
+        <w:rPr>
+          <w:rFonts w:ascii="Courier New" w:eastAsia="Times New Roman" w:hAnsi="Courier New" w:cs="Courier New"/>
+          <w:color w:val="000000"/>
+          <w:kern w:val="0"/>
+          <w:sz w:val="20"/>
+          <w:szCs w:val="20"/>
+          <w14:ligatures w14:val="none"/>
+        </w:rPr>
+        <w:t>[Pipeline] // stage</w:t>
+      </w:r>
+    </w:p>
+    <w:p>
+      <w:pPr>
+        <w:tabs>
+          <w:tab w:val="left" w:pos="916"/>
+          <w:tab w:val="left" w:pos="1832"/>
+          <w:tab w:val="left" w:pos="2748"/>
+          <w:tab w:val="left" w:pos="3664"/>
+          <w:tab w:val="left" w:pos="4580"/>
+          <w:tab w:val="left" w:pos="5496"/>
+          <w:tab w:val="left" w:pos="6412"/>
+          <w:tab w:val="left" w:pos="7328"/>
+          <w:tab w:val="left" w:pos="8244"/>
+          <w:tab w:val="left" w:pos="9160"/>
+          <w:tab w:val="left" w:pos="10076"/>
+          <w:tab w:val="left" w:pos="10992"/>
+          <w:tab w:val="left" w:pos="11908"/>
+          <w:tab w:val="left" w:pos="12824"/>
+          <w:tab w:val="left" w:pos="13740"/>
+          <w:tab w:val="left" w:pos="14656"/>
+        </w:tabs>
+        <w:spacing w:after="0" w:line="240" w:lineRule="auto"/>
+        <w:rPr>
+          <w:rFonts w:ascii="Courier New" w:eastAsia="Times New Roman" w:hAnsi="Courier New" w:cs="Courier New"/>
+          <w:color w:val="000000"/>
+          <w:kern w:val="0"/>
+          <w:sz w:val="20"/>
+          <w:szCs w:val="20"/>
+          <w14:ligatures w14:val="none"/>
+        </w:rPr>
+      </w:pPr>
+      <w:r>
+        <w:rPr>
+          <w:rFonts w:ascii="Courier New" w:eastAsia="Times New Roman" w:hAnsi="Courier New" w:cs="Courier New"/>
+          <w:color w:val="000000"/>
+          <w:kern w:val="0"/>
+          <w:sz w:val="20"/>
+          <w:szCs w:val="20"/>
+          <w14:ligatures w14:val="none"/>
+        </w:rPr>
+        <w:t>[Pipeline] }</w:t>
+      </w:r>
+    </w:p>
+    <w:p>
+      <w:pPr>
+        <w:tabs>
+          <w:tab w:val="left" w:pos="916"/>
+          <w:tab w:val="left" w:pos="1832"/>
+          <w:tab w:val="left" w:pos="2748"/>
+          <w:tab w:val="left" w:pos="3664"/>
+          <w:tab w:val="left" w:pos="4580"/>
+          <w:tab w:val="left" w:pos="5496"/>
+          <w:tab w:val="left" w:pos="6412"/>
+          <w:tab w:val="left" w:pos="7328"/>
+          <w:tab w:val="left" w:pos="8244"/>
+          <w:tab w:val="left" w:pos="9160"/>
+          <w:tab w:val="left" w:pos="10076"/>
+          <w:tab w:val="left" w:pos="10992"/>
+          <w:tab w:val="left" w:pos="11908"/>
+          <w:tab w:val="left" w:pos="12824"/>
+          <w:tab w:val="left" w:pos="13740"/>
+          <w:tab w:val="left" w:pos="14656"/>
+        </w:tabs>
+        <w:spacing w:after="0" w:line="240" w:lineRule="auto"/>
+        <w:rPr>
+          <w:rFonts w:ascii="Courier New" w:eastAsia="Times New Roman" w:hAnsi="Courier New" w:cs="Courier New"/>
+          <w:color w:val="000000"/>
+          <w:kern w:val="0"/>
+          <w:sz w:val="20"/>
+          <w:szCs w:val="20"/>
+          <w14:ligatures w14:val="none"/>
+        </w:rPr>
+      </w:pPr>
+      <w:r>
+        <w:rPr>
+          <w:rFonts w:ascii="Courier New" w:eastAsia="Times New Roman" w:hAnsi="Courier New" w:cs="Courier New"/>
+          <w:color w:val="000000"/>
+          <w:kern w:val="0"/>
+          <w:sz w:val="20"/>
+          <w:szCs w:val="20"/>
+          <w14:ligatures w14:val="none"/>
+        </w:rPr>
+        <w:t>[Pipeline] // withEnv</w:t>
+      </w:r>
+    </w:p>
+    <w:p>
+      <w:pPr>
+        <w:tabs>
+          <w:tab w:val="left" w:pos="916"/>
+          <w:tab w:val="left" w:pos="1832"/>
+          <w:tab w:val="left" w:pos="2748"/>
+          <w:tab w:val="left" w:pos="3664"/>
+          <w:tab w:val="left" w:pos="4580"/>
+          <w:tab w:val="left" w:pos="5496"/>
+          <w:tab w:val="left" w:pos="6412"/>
+          <w:tab w:val="left" w:pos="7328"/>
+          <w:tab w:val="left" w:pos="8244"/>
+          <w:tab w:val="left" w:pos="9160"/>
+          <w:tab w:val="left" w:pos="10076"/>
+          <w:tab w:val="left" w:pos="10992"/>
+          <w:tab w:val="left" w:pos="11908"/>
+          <w:tab w:val="left" w:pos="12824"/>
+          <w:tab w:val="left" w:pos="13740"/>
+          <w:tab w:val="left" w:pos="14656"/>
+        </w:tabs>
+        <w:spacing w:after="0" w:line="240" w:lineRule="auto"/>
+        <w:rPr>
+          <w:rFonts w:ascii="Courier New" w:eastAsia="Times New Roman" w:hAnsi="Courier New" w:cs="Courier New"/>
+          <w:color w:val="000000"/>
+          <w:kern w:val="0"/>
+          <w:sz w:val="20"/>
+          <w:szCs w:val="20"/>
+          <w14:ligatures w14:val="none"/>
+        </w:rPr>
+      </w:pPr>
+      <w:r>
+        <w:rPr>
+          <w:rFonts w:ascii="Courier New" w:eastAsia="Times New Roman" w:hAnsi="Courier New" w:cs="Courier New"/>
+          <w:color w:val="000000"/>
+          <w:kern w:val="0"/>
+          <w:sz w:val="20"/>
+          <w:szCs w:val="20"/>
+          <w14:ligatures w14:val="none"/>
+        </w:rPr>
+        <w:t>[Pipeline] }</w:t>
+      </w:r>
+    </w:p>
+    <w:p>
+      <w:pPr>
+        <w:tabs>
+          <w:tab w:val="left" w:pos="916"/>
+          <w:tab w:val="left" w:pos="1832"/>
+          <w:tab w:val="left" w:pos="2748"/>
+          <w:tab w:val="left" w:pos="3664"/>
+          <w:tab w:val="left" w:pos="4580"/>
+          <w:tab w:val="left" w:pos="5496"/>
+          <w:tab w:val="left" w:pos="6412"/>
+          <w:tab w:val="left" w:pos="7328"/>
+          <w:tab w:val="left" w:pos="8244"/>
+          <w:tab w:val="left" w:pos="9160"/>
+          <w:tab w:val="left" w:pos="10076"/>
+          <w:tab w:val="left" w:pos="10992"/>
+          <w:tab w:val="left" w:pos="11908"/>
+          <w:tab w:val="left" w:pos="12824"/>
+          <w:tab w:val="left" w:pos="13740"/>
+          <w:tab w:val="left" w:pos="14656"/>
+        </w:tabs>
+        <w:spacing w:after="0" w:line="240" w:lineRule="auto"/>
+        <w:rPr>
+          <w:rFonts w:ascii="Courier New" w:eastAsia="Times New Roman" w:hAnsi="Courier New" w:cs="Courier New"/>
+          <w:color w:val="000000"/>
+          <w:kern w:val="0"/>
+          <w:sz w:val="20"/>
+          <w:szCs w:val="20"/>
+          <w14:ligatures w14:val="none"/>
+        </w:rPr>
+      </w:pPr>
+      <w:r>
+        <w:rPr>
+          <w:rFonts w:ascii="Courier New" w:eastAsia="Times New Roman" w:hAnsi="Courier New" w:cs="Courier New"/>
+          <w:color w:val="000000"/>
+          <w:kern w:val="0"/>
+          <w:sz w:val="20"/>
+          <w:szCs w:val="20"/>
+          <w14:ligatures w14:val="none"/>
+        </w:rPr>
+        <w:t>[Pipeline] // node</w:t>
+      </w:r>
+    </w:p>
+    <w:p>
+      <w:pPr>
+        <w:tabs>
+          <w:tab w:val="left" w:pos="916"/>
+          <w:tab w:val="left" w:pos="1832"/>
+          <w:tab w:val="left" w:pos="2748"/>
+          <w:tab w:val="left" w:pos="3664"/>
+          <w:tab w:val="left" w:pos="4580"/>
+          <w:tab w:val="left" w:pos="5496"/>
+          <w:tab w:val="left" w:pos="6412"/>
+          <w:tab w:val="left" w:pos="7328"/>
+          <w:tab w:val="left" w:pos="8244"/>
+          <w:tab w:val="left" w:pos="9160"/>
+          <w:tab w:val="left" w:pos="10076"/>
+          <w:tab w:val="left" w:pos="10992"/>
+          <w:tab w:val="left" w:pos="11908"/>
+          <w:tab w:val="left" w:pos="12824"/>
+          <w:tab w:val="left" w:pos="13740"/>
+          <w:tab w:val="left" w:pos="14656"/>
+        </w:tabs>
+        <w:spacing w:after="0" w:line="240" w:lineRule="auto"/>
+        <w:rPr>
+          <w:rFonts w:ascii="Courier New" w:eastAsia="Times New Roman" w:hAnsi="Courier New" w:cs="Courier New"/>
+          <w:color w:val="000000"/>
+          <w:kern w:val="0"/>
+          <w:sz w:val="20"/>
+          <w:szCs w:val="20"/>
+          <w14:ligatures w14:val="none"/>
+        </w:rPr>
+      </w:pPr>
+      <w:r>
+        <w:rPr>
+          <w:rFonts w:ascii="Courier New" w:eastAsia="Times New Roman" w:hAnsi="Courier New" w:cs="Courier New"/>
+          <w:color w:val="000000"/>
+          <w:kern w:val="0"/>
+          <w:sz w:val="20"/>
+          <w:szCs w:val="20"/>
+          <w14:ligatures w14:val="none"/>
+        </w:rPr>
+        <w:t>[Pipeline] End of Pipeline</w:t>
+      </w:r>
+    </w:p>
+    <w:p>
+      <w:pPr>
+        <w:tabs>
+          <w:tab w:val="left" w:pos="916"/>
+          <w:tab w:val="left" w:pos="1832"/>
+          <w:tab w:val="left" w:pos="2748"/>
+          <w:tab w:val="left" w:pos="3664"/>
+          <w:tab w:val="left" w:pos="4580"/>
+          <w:tab w:val="left" w:pos="5496"/>
+          <w:tab w:val="left" w:pos="6412"/>
+          <w:tab w:val="left" w:pos="7328"/>
+          <w:tab w:val="left" w:pos="8244"/>
+          <w:tab w:val="left" w:pos="9160"/>
+          <w:tab w:val="left" w:pos="10076"/>
+          <w:tab w:val="left" w:pos="10992"/>
+          <w:tab w:val="left" w:pos="11908"/>
+          <w:tab w:val="left" w:pos="12824"/>
+          <w:tab w:val="left" w:pos="13740"/>
+          <w:tab w:val="left" w:pos="14656"/>
+        </w:tabs>
+        <w:spacing w:after="0" w:line="240" w:lineRule="auto"/>
+        <w:rPr>
+          <w:rFonts w:ascii="Courier New" w:eastAsia="Times New Roman" w:hAnsi="Courier New" w:cs="Courier New"/>
+          <w:color w:val="000000"/>
+          <w:kern w:val="0"/>
+          <w:sz w:val="20"/>
+          <w:szCs w:val="20"/>
+          <w14:ligatures w14:val="none"/>
+        </w:rPr>
+      </w:pPr>
+      <w:r>
+        <w:rPr>
+          <w:rFonts w:ascii="Courier New" w:eastAsia="Times New Roman" w:hAnsi="Courier New" w:cs="Courier New"/>
+          <w:color w:val="000000"/>
+          <w:kern w:val="0"/>
+          <w:sz w:val="20"/>
+          <w:szCs w:val="20"/>
+          <w14:ligatures w14:val="none"/>
+        </w:rPr>
+        <w:t>Finished: SUCCESS</w:t>
+      </w:r>
+    </w:p>
+    <w:p>
+      <w:pPr>
+        <w:rPr>
           <w:sz w:val="28"/>
           <w:szCs w:val="28"/>
         </w:rPr>
@@ -667,100 +3277,10 @@
     <w:p>
       <w:pPr>
         <w:rPr>
-          <w:b/>
-          <w:bCs/>
           <w:sz w:val="28"/>
           <w:szCs w:val="28"/>
         </w:rPr>
       </w:pPr>
-    </w:p>
-    <w:p>
-      <w:pPr>
-        <w:rPr>
-          <w:b/>
-          <w:bCs/>
-          <w:sz w:val="28"/>
-          <w:szCs w:val="28"/>
-        </w:rPr>
-      </w:pPr>
-    </w:p>
-    <w:p>
-      <w:pPr>
-        <w:rPr>
-          <w:b/>
-          <w:bCs/>
-          <w:sz w:val="28"/>
-          <w:szCs w:val="28"/>
-        </w:rPr>
-      </w:pPr>
-    </w:p>
-    <w:p>
-      <w:pPr>
-        <w:rPr>
-          <w:b/>
-          <w:bCs/>
-          <w:sz w:val="28"/>
-          <w:szCs w:val="28"/>
-        </w:rPr>
-      </w:pPr>
-      <w:r>
-        <w:rPr>
-          <w:b/>
-          <w:bCs/>
-          <w:sz w:val="28"/>
-          <w:szCs w:val="28"/>
-        </w:rPr>
-        <w:t>Console Output</w:t>
-      </w:r>
-    </w:p>
-    <w:p>
-      <w:pPr>
-        <w:rPr>
-          <w:sz w:val="28"/>
-          <w:szCs w:val="28"/>
-        </w:rPr>
-      </w:pPr>
-      <w:r>
-        <w:rPr>
-          <w:sz w:val="28"/>
-          <w:szCs w:val="28"/>
-        </w:rPr>
-        <w:drawing>
-          <wp:inline distT="0" distB="0" distL="0" distR="0" wp14:anchorId="345AF752" wp14:editId="61D8C1EC">
-            <wp:extent cx="5943600" cy="4023995"/>
-            <wp:effectExtent l="0" t="0" r="0" b="0"/>
-            <wp:docPr id="1001225519" name="Picture 1" descr="A screenshot of a computer program&#10;&#10;Description automatically generated"/>
-            <wp:cNvGraphicFramePr>
-              <a:graphicFrameLocks xmlns:a="http://schemas.openxmlformats.org/drawingml/2006/main" noChangeAspect="1"/>
-            </wp:cNvGraphicFramePr>
-            <a:graphic xmlns:a="http://schemas.openxmlformats.org/drawingml/2006/main">
-              <a:graphicData uri="http://schemas.openxmlformats.org/drawingml/2006/picture">
-                <pic:pic xmlns:pic="http://schemas.openxmlformats.org/drawingml/2006/picture">
-                  <pic:nvPicPr>
-                    <pic:cNvPr id="1001225519" name="Picture 1" descr="A screenshot of a computer program&#10;&#10;Description automatically generated"/>
-                    <pic:cNvPicPr/>
-                  </pic:nvPicPr>
-                  <pic:blipFill>
-                    <a:blip r:embed="rId9"/>
-                    <a:stretch>
-                      <a:fillRect/>
-                    </a:stretch>
-                  </pic:blipFill>
-                  <pic:spPr>
-                    <a:xfrm>
-                      <a:off x="0" y="0"/>
-                      <a:ext cx="5943600" cy="4023995"/>
-                    </a:xfrm>
-                    <a:prstGeom prst="rect">
-                      <a:avLst/>
-                    </a:prstGeom>
-                  </pic:spPr>
-                </pic:pic>
-              </a:graphicData>
-            </a:graphic>
-          </wp:inline>
-        </w:drawing>
-      </w:r>
     </w:p>
     <w:sectPr>
       <w:pgSz w:w="12240" w:h="15840"/>
@@ -1260,6 +3780,58 @@
       <w14:ligatures w14:val="none"/>
     </w:rPr>
   </w:style>
+  <w:style w:type="paragraph" w:styleId="HTMLPreformatted">
+    <w:name w:val="HTML Preformatted"/>
+    <w:basedOn w:val="Normal"/>
+    <w:link w:val="HTMLPreformattedChar"/>
+    <w:uiPriority w:val="99"/>
+    <w:semiHidden/>
+    <w:unhideWhenUsed/>
+    <w:rsid w:val="00545537"/>
+    <w:pPr>
+      <w:tabs>
+        <w:tab w:val="left" w:pos="916"/>
+        <w:tab w:val="left" w:pos="1832"/>
+        <w:tab w:val="left" w:pos="2748"/>
+        <w:tab w:val="left" w:pos="3664"/>
+        <w:tab w:val="left" w:pos="4580"/>
+        <w:tab w:val="left" w:pos="5496"/>
+        <w:tab w:val="left" w:pos="6412"/>
+        <w:tab w:val="left" w:pos="7328"/>
+        <w:tab w:val="left" w:pos="8244"/>
+        <w:tab w:val="left" w:pos="9160"/>
+        <w:tab w:val="left" w:pos="10076"/>
+        <w:tab w:val="left" w:pos="10992"/>
+        <w:tab w:val="left" w:pos="11908"/>
+        <w:tab w:val="left" w:pos="12824"/>
+        <w:tab w:val="left" w:pos="13740"/>
+        <w:tab w:val="left" w:pos="14656"/>
+      </w:tabs>
+      <w:spacing w:after="0" w:line="240" w:lineRule="auto"/>
+    </w:pPr>
+    <w:rPr>
+      <w:rFonts w:ascii="Courier New" w:eastAsia="Times New Roman" w:hAnsi="Courier New" w:cs="Courier New"/>
+      <w:kern w:val="0"/>
+      <w:sz w:val="20"/>
+      <w:szCs w:val="20"/>
+      <w14:ligatures w14:val="none"/>
+    </w:rPr>
+  </w:style>
+  <w:style w:type="character" w:customStyle="1" w:styleId="HTMLPreformattedChar">
+    <w:name w:val="HTML Preformatted Char"/>
+    <w:basedOn w:val="DefaultParagraphFont"/>
+    <w:link w:val="HTMLPreformatted"/>
+    <w:uiPriority w:val="99"/>
+    <w:semiHidden/>
+    <w:rsid w:val="00545537"/>
+    <w:rPr>
+      <w:rFonts w:ascii="Courier New" w:eastAsia="Times New Roman" w:hAnsi="Courier New" w:cs="Courier New"/>
+      <w:kern w:val="0"/>
+      <w:sz w:val="20"/>
+      <w:szCs w:val="20"/>
+      <w14:ligatures w14:val="none"/>
+    </w:rPr>
+  </w:style>
 </w:styles>
 </file>
 

</xml_diff>